<commit_message>
changes in robustens and use cases
</commit_message>
<xml_diff>
--- a/4ο Παραδοτέο/Robustness-diagrams_v0.2.docx
+++ b/4ο Παραδοτέο/Robustness-diagrams_v0.2.docx
@@ -809,8 +809,8 @@
       <w:r>
         <w:rPr>
           <w:rFonts w:ascii="Calibri" w:hAnsi="Calibri" w:eastAsia="Calibri" w:cs="Calibri"/>
-          <w:b w:val="1"/>
-          <w:bCs w:val="1"/>
+          <w:b/>
+          <w:bCs/>
           <w:color w:val="FF8200"/>
           <w:u w:val="single"/>
         </w:rPr>
@@ -819,8 +819,8 @@
       <w:r>
         <w:rPr>
           <w:rFonts w:ascii="Calibri" w:hAnsi="Calibri" w:eastAsia="Calibri" w:cs="Calibri"/>
-          <w:b w:val="1"/>
-          <w:bCs w:val="1"/>
+          <w:b/>
+          <w:bCs/>
           <w:color w:val="FF8200"/>
           <w:u w:val="single"/>
           <w:lang w:val="el-GR"/>
@@ -850,39 +850,39 @@
       </w:pPr>
       <w:r>
         <w:rPr>
-          <w:b w:val="1"/>
-          <w:bCs w:val="1"/>
-          <w:color w:val="ED7D31" w:themeColor="accent2" w:themeTint="FF" w:themeShade="FF"/>
+          <w:b/>
+          <w:bCs/>
+          <w:color w:val="ED7D31" w:themeColor="accent2"/>
           <w:u w:val="single"/>
         </w:rPr>
         <w:t>Ρυθμίσεις</w:t>
       </w:r>
     </w:p>
     <w:p>
-      <w:pPr>
-        <w:pStyle w:val="Normal"/>
-      </w:pPr>
       <w:r>
+        <w:rPr>
+          <w:noProof/>
+        </w:rPr>
         <w:drawing>
-          <wp:inline wp14:editId="19D68F76" wp14:anchorId="1C5F4CEC">
+          <wp:inline distT="0" distB="0" distL="0" distR="0" wp14:anchorId="1C5F4CEC" wp14:editId="19D68F76">
             <wp:extent cx="4572000" cy="4200525"/>
             <wp:effectExtent l="0" t="0" r="0" b="0"/>
-            <wp:docPr id="1462642605" name="" title=""/>
+            <wp:docPr id="1462642605" name="Picture 1462642605"/>
             <wp:cNvGraphicFramePr>
-              <a:graphicFrameLocks noChangeAspect="1"/>
+              <a:graphicFrameLocks xmlns:a="http://schemas.openxmlformats.org/drawingml/2006/main" noChangeAspect="1"/>
             </wp:cNvGraphicFramePr>
-            <a:graphic>
+            <a:graphic xmlns:a="http://schemas.openxmlformats.org/drawingml/2006/main">
               <a:graphicData uri="http://schemas.openxmlformats.org/drawingml/2006/picture">
-                <pic:pic>
+                <pic:pic xmlns:pic="http://schemas.openxmlformats.org/drawingml/2006/picture">
                   <pic:nvPicPr>
                     <pic:cNvPr id="0" name=""/>
                     <pic:cNvPicPr/>
                   </pic:nvPicPr>
                   <pic:blipFill>
-                    <a:blip r:embed="R8181b9f6442b49d7">
+                    <a:blip r:embed="rId10">
                       <a:extLst>
-                        <a:ext xmlns:a="http://schemas.openxmlformats.org/drawingml/2006/main" uri="{28A0092B-C50C-407E-A947-70E740481C1C}">
-                          <a14:useLocalDpi val="0"/>
+                        <a:ext uri="{28A0092B-C50C-407E-A947-70E740481C1C}">
+                          <a14:useLocalDpi xmlns:a14="http://schemas.microsoft.com/office/drawing/2010/main" val="0"/>
                         </a:ext>
                       </a:extLst>
                     </a:blip>
@@ -935,10 +935,10 @@
       </w:pPr>
       <w:r>
         <w:drawing>
-          <wp:inline wp14:editId="36B8DE40" wp14:anchorId="415BE70D">
+          <wp:inline wp14:editId="7579387F" wp14:anchorId="2F4FBF1B">
             <wp:extent cx="4572000" cy="4057650"/>
             <wp:effectExtent l="0" t="0" r="0" b="0"/>
-            <wp:docPr id="1010291746" name="" title=""/>
+            <wp:docPr id="317464466" name="" title=""/>
             <wp:cNvGraphicFramePr>
               <a:graphicFrameLocks noChangeAspect="1"/>
             </wp:cNvGraphicFramePr>
@@ -950,7 +950,7 @@
                     <pic:cNvPicPr/>
                   </pic:nvPicPr>
                   <pic:blipFill>
-                    <a:blip r:embed="R8635ac5ea7d449bb">
+                    <a:blip r:embed="R16070f669d8b408a">
                       <a:extLst>
                         <a:ext xmlns:a="http://schemas.openxmlformats.org/drawingml/2006/main" uri="{28A0092B-C50C-407E-A947-70E740481C1C}">
                           <a14:useLocalDpi val="0"/>
@@ -990,8 +990,8 @@
       </w:pPr>
       <w:r>
         <w:rPr>
-          <w:b w:val="1"/>
-          <w:bCs w:val="1"/>
+          <w:b/>
+          <w:bCs/>
           <w:color w:val="ED7C31"/>
           <w:u w:val="single"/>
         </w:rPr>
@@ -999,30 +999,30 @@
       </w:r>
     </w:p>
     <w:p>
-      <w:pPr>
-        <w:pStyle w:val="Normal"/>
-      </w:pPr>
       <w:r>
+        <w:rPr>
+          <w:noProof/>
+        </w:rPr>
         <w:drawing>
-          <wp:inline wp14:editId="65F4D2FC" wp14:anchorId="51273E7B">
+          <wp:inline distT="0" distB="0" distL="0" distR="0" wp14:anchorId="51273E7B" wp14:editId="65F4D2FC">
             <wp:extent cx="4572000" cy="3581400"/>
             <wp:effectExtent l="0" t="0" r="0" b="0"/>
-            <wp:docPr id="473217041" name="" title=""/>
+            <wp:docPr id="473217041" name="Picture 473217041"/>
             <wp:cNvGraphicFramePr>
-              <a:graphicFrameLocks noChangeAspect="1"/>
+              <a:graphicFrameLocks xmlns:a="http://schemas.openxmlformats.org/drawingml/2006/main" noChangeAspect="1"/>
             </wp:cNvGraphicFramePr>
-            <a:graphic>
+            <a:graphic xmlns:a="http://schemas.openxmlformats.org/drawingml/2006/main">
               <a:graphicData uri="http://schemas.openxmlformats.org/drawingml/2006/picture">
-                <pic:pic>
+                <pic:pic xmlns:pic="http://schemas.openxmlformats.org/drawingml/2006/picture">
                   <pic:nvPicPr>
                     <pic:cNvPr id="0" name=""/>
                     <pic:cNvPicPr/>
                   </pic:nvPicPr>
                   <pic:blipFill>
-                    <a:blip r:embed="R3d4a037cbe184c4e">
+                    <a:blip r:embed="rId12">
                       <a:extLst>
-                        <a:ext xmlns:a="http://schemas.openxmlformats.org/drawingml/2006/main" uri="{28A0092B-C50C-407E-A947-70E740481C1C}">
-                          <a14:useLocalDpi val="0"/>
+                        <a:ext uri="{28A0092B-C50C-407E-A947-70E740481C1C}">
+                          <a14:useLocalDpi xmlns:a14="http://schemas.microsoft.com/office/drawing/2010/main" val="0"/>
                         </a:ext>
                       </a:extLst>
                     </a:blip>
@@ -1057,39 +1057,39 @@
       </w:pPr>
       <w:r>
         <w:rPr>
-          <w:b w:val="1"/>
-          <w:bCs w:val="1"/>
-          <w:color w:val="ED7D31" w:themeColor="accent2" w:themeTint="FF" w:themeShade="FF"/>
+          <w:b/>
+          <w:bCs/>
+          <w:color w:val="ED7D31" w:themeColor="accent2"/>
           <w:u w:val="single"/>
         </w:rPr>
         <w:t>Λίστα αγαπημένων</w:t>
       </w:r>
     </w:p>
     <w:p>
-      <w:pPr>
-        <w:pStyle w:val="Normal"/>
-      </w:pPr>
       <w:r>
+        <w:rPr>
+          <w:noProof/>
+        </w:rPr>
         <w:drawing>
-          <wp:inline wp14:editId="3B235048" wp14:anchorId="7C0B3121">
+          <wp:inline distT="0" distB="0" distL="0" distR="0" wp14:anchorId="7C0B3121" wp14:editId="3B235048">
             <wp:extent cx="4505325" cy="4572000"/>
             <wp:effectExtent l="0" t="0" r="0" b="0"/>
-            <wp:docPr id="437500389" name="" title=""/>
+            <wp:docPr id="437500389" name="Picture 437500389"/>
             <wp:cNvGraphicFramePr>
-              <a:graphicFrameLocks noChangeAspect="1"/>
+              <a:graphicFrameLocks xmlns:a="http://schemas.openxmlformats.org/drawingml/2006/main" noChangeAspect="1"/>
             </wp:cNvGraphicFramePr>
-            <a:graphic>
+            <a:graphic xmlns:a="http://schemas.openxmlformats.org/drawingml/2006/main">
               <a:graphicData uri="http://schemas.openxmlformats.org/drawingml/2006/picture">
-                <pic:pic>
+                <pic:pic xmlns:pic="http://schemas.openxmlformats.org/drawingml/2006/picture">
                   <pic:nvPicPr>
                     <pic:cNvPr id="0" name=""/>
                     <pic:cNvPicPr/>
                   </pic:nvPicPr>
                   <pic:blipFill>
-                    <a:blip r:embed="Rc193dac5af4d4b1a">
+                    <a:blip r:embed="rId13">
                       <a:extLst>
-                        <a:ext xmlns:a="http://schemas.openxmlformats.org/drawingml/2006/main" uri="{28A0092B-C50C-407E-A947-70E740481C1C}">
-                          <a14:useLocalDpi val="0"/>
+                        <a:ext uri="{28A0092B-C50C-407E-A947-70E740481C1C}">
+                          <a14:useLocalDpi xmlns:a14="http://schemas.microsoft.com/office/drawing/2010/main" val="0"/>
                         </a:ext>
                       </a:extLst>
                     </a:blip>
@@ -1127,39 +1127,39 @@
       </w:pPr>
       <w:r>
         <w:rPr>
-          <w:b w:val="1"/>
-          <w:bCs w:val="1"/>
-          <w:color w:val="ED7D31" w:themeColor="accent2" w:themeTint="FF" w:themeShade="FF"/>
+          <w:b/>
+          <w:bCs/>
+          <w:color w:val="ED7D31" w:themeColor="accent2"/>
           <w:u w:val="single"/>
         </w:rPr>
         <w:t>Εγγραφή</w:t>
       </w:r>
     </w:p>
     <w:p>
-      <w:pPr>
-        <w:pStyle w:val="Normal"/>
-      </w:pPr>
       <w:r>
+        <w:rPr>
+          <w:noProof/>
+        </w:rPr>
         <w:drawing>
-          <wp:inline wp14:editId="1FD11353" wp14:anchorId="560EA4D0">
+          <wp:inline distT="0" distB="0" distL="0" distR="0" wp14:anchorId="560EA4D0" wp14:editId="1FD11353">
             <wp:extent cx="4572000" cy="4448175"/>
             <wp:effectExtent l="0" t="0" r="0" b="0"/>
-            <wp:docPr id="1923874345" name="" title=""/>
+            <wp:docPr id="1923874345" name="Picture 1923874345"/>
             <wp:cNvGraphicFramePr>
-              <a:graphicFrameLocks noChangeAspect="1"/>
+              <a:graphicFrameLocks xmlns:a="http://schemas.openxmlformats.org/drawingml/2006/main" noChangeAspect="1"/>
             </wp:cNvGraphicFramePr>
-            <a:graphic>
+            <a:graphic xmlns:a="http://schemas.openxmlformats.org/drawingml/2006/main">
               <a:graphicData uri="http://schemas.openxmlformats.org/drawingml/2006/picture">
-                <pic:pic>
+                <pic:pic xmlns:pic="http://schemas.openxmlformats.org/drawingml/2006/picture">
                   <pic:nvPicPr>
                     <pic:cNvPr id="0" name=""/>
                     <pic:cNvPicPr/>
                   </pic:nvPicPr>
                   <pic:blipFill>
-                    <a:blip r:embed="Rdfede63ea15d486e">
+                    <a:blip r:embed="rId14">
                       <a:extLst>
-                        <a:ext xmlns:a="http://schemas.openxmlformats.org/drawingml/2006/main" uri="{28A0092B-C50C-407E-A947-70E740481C1C}">
-                          <a14:useLocalDpi val="0"/>
+                        <a:ext uri="{28A0092B-C50C-407E-A947-70E740481C1C}">
+                          <a14:useLocalDpi xmlns:a14="http://schemas.microsoft.com/office/drawing/2010/main" val="0"/>
                         </a:ext>
                       </a:extLst>
                     </a:blip>
@@ -1195,39 +1195,39 @@
       </w:pPr>
       <w:r>
         <w:rPr>
-          <w:b w:val="1"/>
-          <w:bCs w:val="1"/>
-          <w:color w:val="ED7D31" w:themeColor="accent2" w:themeTint="FF" w:themeShade="FF"/>
+          <w:b/>
+          <w:bCs/>
+          <w:color w:val="ED7D31" w:themeColor="accent2"/>
           <w:u w:val="single"/>
         </w:rPr>
         <w:t>Σύνδεση</w:t>
       </w:r>
     </w:p>
     <w:p>
-      <w:pPr>
-        <w:pStyle w:val="Normal"/>
-      </w:pPr>
       <w:r>
+        <w:rPr>
+          <w:noProof/>
+        </w:rPr>
         <w:drawing>
-          <wp:inline wp14:editId="73B3A9F2" wp14:anchorId="66E309A9">
+          <wp:inline distT="0" distB="0" distL="0" distR="0" wp14:anchorId="66E309A9" wp14:editId="73B3A9F2">
             <wp:extent cx="4572000" cy="3971925"/>
             <wp:effectExtent l="0" t="0" r="0" b="0"/>
-            <wp:docPr id="645883655" name="" title=""/>
+            <wp:docPr id="645883655" name="Picture 645883655"/>
             <wp:cNvGraphicFramePr>
-              <a:graphicFrameLocks noChangeAspect="1"/>
+              <a:graphicFrameLocks xmlns:a="http://schemas.openxmlformats.org/drawingml/2006/main" noChangeAspect="1"/>
             </wp:cNvGraphicFramePr>
-            <a:graphic>
+            <a:graphic xmlns:a="http://schemas.openxmlformats.org/drawingml/2006/main">
               <a:graphicData uri="http://schemas.openxmlformats.org/drawingml/2006/picture">
-                <pic:pic>
+                <pic:pic xmlns:pic="http://schemas.openxmlformats.org/drawingml/2006/picture">
                   <pic:nvPicPr>
                     <pic:cNvPr id="0" name=""/>
                     <pic:cNvPicPr/>
                   </pic:nvPicPr>
                   <pic:blipFill>
-                    <a:blip r:embed="R0a7b127f3aed4a47">
+                    <a:blip r:embed="rId15">
                       <a:extLst>
-                        <a:ext xmlns:a="http://schemas.openxmlformats.org/drawingml/2006/main" uri="{28A0092B-C50C-407E-A947-70E740481C1C}">
-                          <a14:useLocalDpi val="0"/>
+                        <a:ext uri="{28A0092B-C50C-407E-A947-70E740481C1C}">
+                          <a14:useLocalDpi xmlns:a14="http://schemas.microsoft.com/office/drawing/2010/main" val="0"/>
                         </a:ext>
                       </a:extLst>
                     </a:blip>
@@ -1271,24 +1271,21 @@
       </w:pPr>
       <w:r>
         <w:rPr>
-          <w:b w:val="1"/>
-          <w:bCs w:val="1"/>
-          <w:color w:val="ED7D31" w:themeColor="accent2" w:themeTint="FF" w:themeShade="FF"/>
+          <w:b/>
+          <w:bCs/>
+          <w:color w:val="ED7D31" w:themeColor="accent2"/>
           <w:u w:val="single"/>
         </w:rPr>
         <w:t>News feed</w:t>
       </w:r>
     </w:p>
     <w:p>
-      <w:pPr>
-        <w:pStyle w:val="Normal"/>
-      </w:pPr>
       <w:r>
         <w:drawing>
-          <wp:inline wp14:editId="0D4CD894" wp14:anchorId="4E6C9C6D">
+          <wp:inline wp14:editId="67A1A561" wp14:anchorId="4E6C9C6D">
             <wp:extent cx="4572000" cy="3400425"/>
             <wp:effectExtent l="0" t="0" r="0" b="0"/>
-            <wp:docPr id="1105392480" name="" title=""/>
+            <wp:docPr id="1105392480" name="Picture 1105392480" title=""/>
             <wp:cNvGraphicFramePr>
               <a:graphicFrameLocks noChangeAspect="1"/>
             </wp:cNvGraphicFramePr>
@@ -1296,14 +1293,14 @@
               <a:graphicData uri="http://schemas.openxmlformats.org/drawingml/2006/picture">
                 <pic:pic>
                   <pic:nvPicPr>
-                    <pic:cNvPr id="0" name=""/>
+                    <pic:cNvPr id="0" name="Picture 1105392480"/>
                     <pic:cNvPicPr/>
                   </pic:nvPicPr>
                   <pic:blipFill>
-                    <a:blip r:embed="Ra95c89129cf04962">
-                      <a:extLst>
-                        <a:ext xmlns:a="http://schemas.openxmlformats.org/drawingml/2006/main" uri="{28A0092B-C50C-407E-A947-70E740481C1C}">
-                          <a14:useLocalDpi val="0"/>
+                    <a:blip r:embed="Rb011703178e14eda">
+                      <a:extLst xmlns:a="http://schemas.openxmlformats.org/drawingml/2006/main">
+                        <a:ext uri="{28A0092B-C50C-407E-A947-70E740481C1C}">
+                          <a14:useLocalDpi xmlns:a14="http://schemas.microsoft.com/office/drawing/2010/main" val="0"/>
                         </a:ext>
                       </a:extLst>
                     </a:blip>
@@ -1312,7 +1309,7 @@
                     </a:stretch>
                   </pic:blipFill>
                   <pic:spPr>
-                    <a:xfrm>
+                    <a:xfrm rot="0" flipH="0" flipV="0">
                       <a:off x="0" y="0"/>
                       <a:ext cx="4572000" cy="3400425"/>
                     </a:xfrm>
@@ -1336,8 +1333,8 @@
       <w:r>
         <w:rPr>
           <w:rFonts w:ascii="Calibri" w:hAnsi="Calibri" w:eastAsia="Calibri" w:cs="Calibri"/>
-          <w:b/>
-          <w:bCs/>
+          <w:b w:val="1"/>
+          <w:bCs w:val="1"/>
           <w:color w:val="FF8400"/>
           <w:sz w:val="22"/>
           <w:szCs w:val="22"/>
@@ -1349,39 +1346,29 @@
     </w:p>
     <w:p>
       <w:pPr>
-        <w:rPr>
-          <w:rFonts w:ascii="Calibri" w:hAnsi="Calibri" w:eastAsia="Calibri" w:cs="Calibri"/>
-          <w:color w:val="000000" w:themeColor="text1"/>
-          <w:lang w:val="el-GR"/>
-        </w:rPr>
+        <w:pStyle w:val="Normal"/>
       </w:pPr>
       <w:r>
-        <w:rPr>
-          <w:rFonts w:ascii="Calibri" w:hAnsi="Calibri" w:eastAsia="Calibri" w:cs="Calibri"/>
-          <w:noProof/>
-          <w:color w:val="000000" w:themeColor="text1"/>
-          <w:lang w:val="el-GR"/>
-        </w:rPr>
         <w:drawing>
-          <wp:inline distT="0" distB="0" distL="0" distR="0" wp14:anchorId="0C6D0237" wp14:editId="59D55D08">
-            <wp:extent cx="5731510" cy="1516380"/>
+          <wp:inline wp14:editId="2C6B0E3C" wp14:anchorId="7CC7CFD9">
+            <wp:extent cx="4572000" cy="2066925"/>
             <wp:effectExtent l="0" t="0" r="0" b="0"/>
-            <wp:docPr id="2" name="Picture 2" descr="Diagram&#10;&#10;Description automatically generated"/>
+            <wp:docPr id="1126342671" name="" title=""/>
             <wp:cNvGraphicFramePr>
-              <a:graphicFrameLocks xmlns:a="http://schemas.openxmlformats.org/drawingml/2006/main" noChangeAspect="1"/>
+              <a:graphicFrameLocks noChangeAspect="1"/>
             </wp:cNvGraphicFramePr>
-            <a:graphic xmlns:a="http://schemas.openxmlformats.org/drawingml/2006/main">
+            <a:graphic>
               <a:graphicData uri="http://schemas.openxmlformats.org/drawingml/2006/picture">
-                <pic:pic xmlns:pic="http://schemas.openxmlformats.org/drawingml/2006/picture">
+                <pic:pic>
                   <pic:nvPicPr>
-                    <pic:cNvPr id="2" name="Picture 2" descr="Diagram&#10;&#10;Description automatically generated"/>
+                    <pic:cNvPr id="0" name=""/>
                     <pic:cNvPicPr/>
                   </pic:nvPicPr>
                   <pic:blipFill>
-                    <a:blip r:embed="rId17">
+                    <a:blip r:embed="Rd48264e9e3d94fce">
                       <a:extLst>
-                        <a:ext uri="{28A0092B-C50C-407E-A947-70E740481C1C}">
-                          <a14:useLocalDpi xmlns:a14="http://schemas.microsoft.com/office/drawing/2010/main" val="0"/>
+                        <a:ext xmlns:a="http://schemas.openxmlformats.org/drawingml/2006/main" uri="{28A0092B-C50C-407E-A947-70E740481C1C}">
+                          <a14:useLocalDpi val="0"/>
                         </a:ext>
                       </a:extLst>
                     </a:blip>
@@ -1392,7 +1379,7 @@
                   <pic:spPr>
                     <a:xfrm>
                       <a:off x="0" y="0"/>
-                      <a:ext cx="5731510" cy="1516380"/>
+                      <a:ext cx="4572000" cy="2066925"/>
                     </a:xfrm>
                     <a:prstGeom prst="rect">
                       <a:avLst/>
@@ -1558,10 +1545,10 @@
       </w:pPr>
       <w:r>
         <w:drawing>
-          <wp:inline wp14:editId="159F3552" wp14:anchorId="55682EB2">
+          <wp:inline wp14:editId="3D3F3355" wp14:anchorId="380D6296">
             <wp:extent cx="4276725" cy="4572000"/>
             <wp:effectExtent l="0" t="0" r="0" b="0"/>
-            <wp:docPr id="1292486845" name="" title=""/>
+            <wp:docPr id="1826974180" name="" title=""/>
             <wp:cNvGraphicFramePr>
               <a:graphicFrameLocks noChangeAspect="1"/>
             </wp:cNvGraphicFramePr>
@@ -1573,7 +1560,7 @@
                     <pic:cNvPicPr/>
                   </pic:nvPicPr>
                   <pic:blipFill>
-                    <a:blip r:embed="Ra2ad3748e75543da">
+                    <a:blip r:embed="R1f7ce42eb3ee4aad">
                       <a:extLst>
                         <a:ext xmlns:a="http://schemas.openxmlformats.org/drawingml/2006/main" uri="{28A0092B-C50C-407E-A947-70E740481C1C}">
                           <a14:useLocalDpi val="0"/>
@@ -1609,8 +1596,8 @@
       <w:r>
         <w:rPr>
           <w:rFonts w:ascii="Calibri" w:hAnsi="Calibri" w:eastAsia="Calibri" w:cs="Calibri"/>
-          <w:b w:val="1"/>
-          <w:bCs w:val="1"/>
+          <w:b/>
+          <w:bCs/>
           <w:color w:val="FF8400"/>
           <w:sz w:val="22"/>
           <w:szCs w:val="22"/>
@@ -1621,30 +1608,30 @@
       </w:r>
     </w:p>
     <w:p>
-      <w:pPr>
-        <w:pStyle w:val="Normal"/>
-      </w:pPr>
       <w:r>
+        <w:rPr>
+          <w:noProof/>
+        </w:rPr>
         <w:drawing>
-          <wp:inline wp14:editId="0B668607" wp14:anchorId="676AD8E7">
+          <wp:inline distT="0" distB="0" distL="0" distR="0" wp14:anchorId="5FD97590" wp14:editId="230D9248">
             <wp:extent cx="4572000" cy="3629025"/>
             <wp:effectExtent l="0" t="0" r="0" b="0"/>
-            <wp:docPr id="370700884" name="" title=""/>
+            <wp:docPr id="1097145758" name="Picture 1097145758"/>
             <wp:cNvGraphicFramePr>
-              <a:graphicFrameLocks noChangeAspect="1"/>
+              <a:graphicFrameLocks xmlns:a="http://schemas.openxmlformats.org/drawingml/2006/main" noChangeAspect="1"/>
             </wp:cNvGraphicFramePr>
-            <a:graphic>
+            <a:graphic xmlns:a="http://schemas.openxmlformats.org/drawingml/2006/main">
               <a:graphicData uri="http://schemas.openxmlformats.org/drawingml/2006/picture">
-                <pic:pic>
+                <pic:pic xmlns:pic="http://schemas.openxmlformats.org/drawingml/2006/picture">
                   <pic:nvPicPr>
                     <pic:cNvPr id="0" name=""/>
                     <pic:cNvPicPr/>
                   </pic:nvPicPr>
                   <pic:blipFill>
-                    <a:blip r:embed="Re2e7d58bc0384e39">
+                    <a:blip r:embed="rId19">
                       <a:extLst>
-                        <a:ext xmlns:a="http://schemas.openxmlformats.org/drawingml/2006/main" uri="{28A0092B-C50C-407E-A947-70E740481C1C}">
-                          <a14:useLocalDpi val="0"/>
+                        <a:ext uri="{28A0092B-C50C-407E-A947-70E740481C1C}">
+                          <a14:useLocalDpi xmlns:a14="http://schemas.microsoft.com/office/drawing/2010/main" val="0"/>
                         </a:ext>
                       </a:extLst>
                     </a:blip>
@@ -1852,9 +1839,9 @@
       <w:r>
         <w:rPr>
           <w:rFonts w:ascii="Calibri" w:hAnsi="Calibri" w:eastAsia="Calibri" w:cs="Calibri"/>
-          <w:b w:val="1"/>
-          <w:bCs w:val="1"/>
-          <w:color w:val="ED7D31" w:themeColor="accent2" w:themeTint="FF" w:themeShade="FF"/>
+          <w:b/>
+          <w:bCs/>
+          <w:color w:val="ED7D31" w:themeColor="accent2"/>
           <w:sz w:val="22"/>
           <w:szCs w:val="22"/>
           <w:u w:val="single"/>
@@ -1864,30 +1851,30 @@
       </w:r>
     </w:p>
     <w:p>
-      <w:pPr>
-        <w:pStyle w:val="Normal"/>
-      </w:pPr>
       <w:r>
+        <w:rPr>
+          <w:noProof/>
+        </w:rPr>
         <w:drawing>
-          <wp:inline wp14:editId="2F152457" wp14:anchorId="6A9095F7">
+          <wp:inline distT="0" distB="0" distL="0" distR="0" wp14:anchorId="6A9095F7" wp14:editId="2F152457">
             <wp:extent cx="3257550" cy="4572000"/>
             <wp:effectExtent l="0" t="0" r="0" b="0"/>
-            <wp:docPr id="63082265" name="" title=""/>
+            <wp:docPr id="63082265" name="Picture 63082265"/>
             <wp:cNvGraphicFramePr>
-              <a:graphicFrameLocks noChangeAspect="1"/>
+              <a:graphicFrameLocks xmlns:a="http://schemas.openxmlformats.org/drawingml/2006/main" noChangeAspect="1"/>
             </wp:cNvGraphicFramePr>
-            <a:graphic>
+            <a:graphic xmlns:a="http://schemas.openxmlformats.org/drawingml/2006/main">
               <a:graphicData uri="http://schemas.openxmlformats.org/drawingml/2006/picture">
-                <pic:pic>
+                <pic:pic xmlns:pic="http://schemas.openxmlformats.org/drawingml/2006/picture">
                   <pic:nvPicPr>
                     <pic:cNvPr id="0" name=""/>
                     <pic:cNvPicPr/>
                   </pic:nvPicPr>
                   <pic:blipFill>
-                    <a:blip r:embed="R1663fafc57a2474c">
+                    <a:blip r:embed="rId20">
                       <a:extLst>
-                        <a:ext xmlns:a="http://schemas.openxmlformats.org/drawingml/2006/main" uri="{28A0092B-C50C-407E-A947-70E740481C1C}">
-                          <a14:useLocalDpi val="0"/>
+                        <a:ext uri="{28A0092B-C50C-407E-A947-70E740481C1C}">
+                          <a14:useLocalDpi xmlns:a14="http://schemas.microsoft.com/office/drawing/2010/main" val="0"/>
                         </a:ext>
                       </a:extLst>
                     </a:blip>

</xml_diff>

<commit_message>
completed sequence and corrected mistakes at robustness and use cases
</commit_message>
<xml_diff>
--- a/4ο Παραδοτέο/Robustness-diagrams_v0.2.docx
+++ b/4ο Παραδοτέο/Robustness-diagrams_v0.2.docx
@@ -1,6 +1,6 @@
 
 <file path=word/document.xml><?xml version="1.0" encoding="utf-8"?>
-<w:document xmlns:wpc="http://schemas.microsoft.com/office/word/2010/wordprocessingCanvas" xmlns:cx="http://schemas.microsoft.com/office/drawing/2014/chartex" xmlns:cx1="http://schemas.microsoft.com/office/drawing/2015/9/8/chartex" xmlns:cx2="http://schemas.microsoft.com/office/drawing/2015/10/21/chartex" xmlns:cx3="http://schemas.microsoft.com/office/drawing/2016/5/9/chartex" xmlns:cx4="http://schemas.microsoft.com/office/drawing/2016/5/10/chartex" xmlns:cx5="http://schemas.microsoft.com/office/drawing/2016/5/11/chartex" xmlns:cx6="http://schemas.microsoft.com/office/drawing/2016/5/12/chartex" xmlns:cx7="http://schemas.microsoft.com/office/drawing/2016/5/13/chartex" xmlns:cx8="http://schemas.microsoft.com/office/drawing/2016/5/14/chartex" xmlns:mc="http://schemas.openxmlformats.org/markup-compatibility/2006" xmlns:aink="http://schemas.microsoft.com/office/drawing/2016/ink" xmlns:am3d="http://schemas.microsoft.com/office/drawing/2017/model3d" xmlns:o="urn:schemas-microsoft-com:office:office" xmlns:oel="http://schemas.microsoft.com/office/2019/extlst" xmlns:r="http://schemas.openxmlformats.org/officeDocument/2006/relationships" xmlns:m="http://schemas.openxmlformats.org/officeDocument/2006/math" xmlns:v="urn:schemas-microsoft-com:vml" xmlns:wp14="http://schemas.microsoft.com/office/word/2010/wordprocessingDrawing" xmlns:wp="http://schemas.openxmlformats.org/drawingml/2006/wordprocessingDrawing" xmlns:w10="urn:schemas-microsoft-com:office:word" xmlns:w="http://schemas.openxmlformats.org/wordprocessingml/2006/main" xmlns:w14="http://schemas.microsoft.com/office/word/2010/wordml" xmlns:w15="http://schemas.microsoft.com/office/word/2012/wordml" xmlns:w16cex="http://schemas.microsoft.com/office/word/2018/wordml/cex" xmlns:w16cid="http://schemas.microsoft.com/office/word/2016/wordml/cid" xmlns:w16="http://schemas.microsoft.com/office/word/2018/wordml" xmlns:w16sdtdh="http://schemas.microsoft.com/office/word/2020/wordml/sdtdatahash" xmlns:w16se="http://schemas.microsoft.com/office/word/2015/wordml/symex" xmlns:wpg="http://schemas.microsoft.com/office/word/2010/wordprocessingGroup" xmlns:wpi="http://schemas.microsoft.com/office/word/2010/wordprocessingInk" xmlns:wne="http://schemas.microsoft.com/office/word/2006/wordml" xmlns:wps="http://schemas.microsoft.com/office/word/2010/wordprocessingShape" xmlns:a="http://schemas.openxmlformats.org/drawingml/2006/main" xmlns:pic="http://schemas.openxmlformats.org/drawingml/2006/picture" xmlns:a14="http://schemas.microsoft.com/office/drawing/2010/main" mc:Ignorable="w14 w15 w16se w16cid w16 w16cex w16sdtdh wp14">
+<w:document xmlns:wpc="http://schemas.microsoft.com/office/word/2010/wordprocessingCanvas" xmlns:cx="http://schemas.microsoft.com/office/drawing/2014/chartex" xmlns:cx1="http://schemas.microsoft.com/office/drawing/2015/9/8/chartex" xmlns:cx2="http://schemas.microsoft.com/office/drawing/2015/10/21/chartex" xmlns:cx3="http://schemas.microsoft.com/office/drawing/2016/5/9/chartex" xmlns:cx4="http://schemas.microsoft.com/office/drawing/2016/5/10/chartex" xmlns:cx5="http://schemas.microsoft.com/office/drawing/2016/5/11/chartex" xmlns:cx6="http://schemas.microsoft.com/office/drawing/2016/5/12/chartex" xmlns:cx7="http://schemas.microsoft.com/office/drawing/2016/5/13/chartex" xmlns:cx8="http://schemas.microsoft.com/office/drawing/2016/5/14/chartex" xmlns:mc="http://schemas.openxmlformats.org/markup-compatibility/2006" xmlns:aink="http://schemas.microsoft.com/office/drawing/2016/ink" xmlns:am3d="http://schemas.microsoft.com/office/drawing/2017/model3d" xmlns:o="urn:schemas-microsoft-com:office:office" xmlns:oel="http://schemas.microsoft.com/office/2019/extlst" xmlns:r="http://schemas.openxmlformats.org/officeDocument/2006/relationships" xmlns:m="http://schemas.openxmlformats.org/officeDocument/2006/math" xmlns:v="urn:schemas-microsoft-com:vml" xmlns:wp14="http://schemas.microsoft.com/office/word/2010/wordprocessingDrawing" xmlns:wp="http://schemas.openxmlformats.org/drawingml/2006/wordprocessingDrawing" xmlns:w10="urn:schemas-microsoft-com:office:word" xmlns:w="http://schemas.openxmlformats.org/wordprocessingml/2006/main" xmlns:w14="http://schemas.microsoft.com/office/word/2010/wordml" xmlns:w15="http://schemas.microsoft.com/office/word/2012/wordml" xmlns:w16cex="http://schemas.microsoft.com/office/word/2018/wordml/cex" xmlns:w16cid="http://schemas.microsoft.com/office/word/2016/wordml/cid" xmlns:w16="http://schemas.microsoft.com/office/word/2018/wordml" xmlns:w16sdtdh="http://schemas.microsoft.com/office/word/2020/wordml/sdtdatahash" xmlns:w16se="http://schemas.microsoft.com/office/word/2015/wordml/symex" xmlns:wpg="http://schemas.microsoft.com/office/word/2010/wordprocessingGroup" xmlns:wpi="http://schemas.microsoft.com/office/word/2010/wordprocessingInk" xmlns:wne="http://schemas.microsoft.com/office/word/2006/wordml" xmlns:wps="http://schemas.microsoft.com/office/word/2010/wordprocessingShape" mc:Ignorable="w14 w15 w16se w16cid w16 w16cex w16sdtdh wp14">
   <w:body>
     <w:p>
       <w:pPr>
@@ -107,12 +107,12 @@
         <w:tblStyle w:val="TableGrid"/>
         <w:tblW w:w="0" w:type="auto"/>
         <w:tblBorders>
-          <w:top w:val="none" w:color="auto" w:sz="0" w:space="0"/>
-          <w:left w:val="none" w:color="auto" w:sz="0" w:space="0"/>
-          <w:bottom w:val="none" w:color="auto" w:sz="0" w:space="0"/>
-          <w:right w:val="none" w:color="auto" w:sz="0" w:space="0"/>
-          <w:insideH w:val="none" w:color="auto" w:sz="0" w:space="0"/>
-          <w:insideV w:val="none" w:color="auto" w:sz="0" w:space="0"/>
+          <w:top w:val="none" w:sz="0" w:space="0" w:color="auto"/>
+          <w:left w:val="none" w:sz="0" w:space="0" w:color="auto"/>
+          <w:bottom w:val="none" w:sz="0" w:space="0" w:color="auto"/>
+          <w:right w:val="none" w:sz="0" w:space="0" w:color="auto"/>
+          <w:insideH w:val="none" w:sz="0" w:space="0" w:color="auto"/>
+          <w:insideV w:val="none" w:sz="0" w:space="0" w:color="auto"/>
         </w:tblBorders>
         <w:tblLook w:val="04A0" w:firstRow="1" w:lastRow="0" w:firstColumn="1" w:lastColumn="0" w:noHBand="0" w:noVBand="1"/>
       </w:tblPr>
@@ -276,6 +276,7 @@
                 <w:lang w:val="el-GR"/>
               </w:rPr>
             </w:pPr>
+            <w:proofErr w:type="spellStart"/>
             <w:r>
               <w:rPr>
                 <w:rFonts w:eastAsia="Courier New" w:cstheme="minorHAnsi"/>
@@ -286,6 +287,7 @@
               </w:rPr>
               <w:t>Τσαβολάκη</w:t>
             </w:r>
+            <w:proofErr w:type="spellEnd"/>
             <w:r>
               <w:rPr>
                 <w:rFonts w:eastAsia="Courier New" w:cstheme="minorHAnsi"/>
@@ -551,7 +553,7 @@
                 <w:lang w:val="el-GR"/>
               </w:rPr>
             </w:pPr>
-            <w:hyperlink w:history="1" r:id="rId8">
+            <w:hyperlink r:id="rId8" w:history="1">
               <w:r>
                 <w:rPr>
                   <w:rStyle w:val="Hyperlink"/>
@@ -631,6 +633,7 @@
                 </w:rPr>
                 <w:t>.</w:t>
               </w:r>
+              <w:proofErr w:type="spellStart"/>
               <w:r>
                 <w:rPr>
                   <w:rStyle w:val="Hyperlink"/>
@@ -641,6 +644,7 @@
                 </w:rPr>
                 <w:t>gr</w:t>
               </w:r>
+              <w:proofErr w:type="spellEnd"/>
             </w:hyperlink>
           </w:p>
         </w:tc>
@@ -803,40 +807,73 @@
     <w:p>
       <w:pPr>
         <w:rPr>
-          <w:rFonts w:ascii="Calibri" w:hAnsi="Calibri" w:eastAsia="Calibri" w:cs="Calibri"/>
-        </w:rPr>
-      </w:pPr>
-      <w:r>
-        <w:rPr>
-          <w:rFonts w:ascii="Calibri" w:hAnsi="Calibri" w:eastAsia="Calibri" w:cs="Calibri"/>
+          <w:rFonts w:ascii="Calibri" w:eastAsia="Calibri" w:hAnsi="Calibri" w:cs="Calibri"/>
+          <w:lang w:val="el-GR"/>
+        </w:rPr>
+      </w:pPr>
+      <w:r>
+        <w:rPr>
+          <w:rFonts w:ascii="Calibri" w:eastAsia="Calibri" w:hAnsi="Calibri" w:cs="Calibri"/>
           <w:b/>
           <w:bCs/>
           <w:color w:val="FF8200"/>
           <w:u w:val="single"/>
         </w:rPr>
-        <w:t>Robustness- diagrams v</w:t>
-      </w:r>
-      <w:r>
-        <w:rPr>
-          <w:rFonts w:ascii="Calibri" w:hAnsi="Calibri" w:eastAsia="Calibri" w:cs="Calibri"/>
+        <w:t>Robustness</w:t>
+      </w:r>
+      <w:r>
+        <w:rPr>
+          <w:rFonts w:ascii="Calibri" w:eastAsia="Calibri" w:hAnsi="Calibri" w:cs="Calibri"/>
           <w:b/>
           <w:bCs/>
           <w:color w:val="FF8200"/>
           <w:u w:val="single"/>
           <w:lang w:val="el-GR"/>
         </w:rPr>
-        <w:t>0.2</w:t>
-      </w:r>
-    </w:p>
-    <w:p>
-      <w:pPr>
-        <w:rPr>
+        <w:t xml:space="preserve">- </w:t>
+      </w:r>
+      <w:r>
+        <w:rPr>
+          <w:rFonts w:ascii="Calibri" w:eastAsia="Calibri" w:hAnsi="Calibri" w:cs="Calibri"/>
           <w:b/>
           <w:bCs/>
-          <w:color w:val="ED7D31" w:themeColor="accent2"/>
+          <w:color w:val="FF8200"/>
           <w:u w:val="single"/>
         </w:rPr>
-      </w:pPr>
+        <w:t>diagrams</w:t>
+      </w:r>
+      <w:r>
+        <w:rPr>
+          <w:rFonts w:ascii="Calibri" w:eastAsia="Calibri" w:hAnsi="Calibri" w:cs="Calibri"/>
+          <w:b/>
+          <w:bCs/>
+          <w:color w:val="FF8200"/>
+          <w:u w:val="single"/>
+          <w:lang w:val="el-GR"/>
+        </w:rPr>
+        <w:t xml:space="preserve"> </w:t>
+      </w:r>
+      <w:r>
+        <w:rPr>
+          <w:rFonts w:ascii="Calibri" w:eastAsia="Calibri" w:hAnsi="Calibri" w:cs="Calibri"/>
+          <w:b/>
+          <w:bCs/>
+          <w:color w:val="FF8200"/>
+          <w:u w:val="single"/>
+        </w:rPr>
+        <w:t>v</w:t>
+      </w:r>
+      <w:r>
+        <w:rPr>
+          <w:rFonts w:ascii="Calibri" w:eastAsia="Calibri" w:hAnsi="Calibri" w:cs="Calibri"/>
+          <w:b/>
+          <w:bCs/>
+          <w:color w:val="FF8200"/>
+          <w:u w:val="single"/>
+          <w:lang w:val="el-GR"/>
+        </w:rPr>
+        <w:t>0.2</w:t>
+      </w:r>
     </w:p>
     <w:p>
       <w:pPr>
@@ -848,26 +885,126 @@
           <w:lang w:val="el-GR"/>
         </w:rPr>
       </w:pPr>
-      <w:r>
-        <w:rPr>
+    </w:p>
+    <w:p>
+      <w:pPr>
+        <w:rPr>
+          <w:rFonts w:ascii="Calibri" w:eastAsia="Calibri" w:hAnsi="Calibri" w:cs="Calibri"/>
+          <w:lang w:val="el-GR"/>
+        </w:rPr>
+      </w:pPr>
+      <w:r>
+        <w:rPr>
+          <w:rFonts w:ascii="Calibri" w:eastAsia="Calibri" w:hAnsi="Calibri" w:cs="Calibri"/>
           <w:b/>
           <w:bCs/>
-          <w:color w:val="ED7D31" w:themeColor="accent2"/>
+          <w:color w:val="FF8400"/>
+          <w:sz w:val="22"/>
+          <w:szCs w:val="22"/>
           <w:u w:val="single"/>
-        </w:rPr>
-        <w:t>Ρυθμίσεις</w:t>
+          <w:lang w:val="el-GR"/>
+        </w:rPr>
+        <w:t>Περίπτωση χρήσης: Κλήση Αστυνομία/Νοσοκομείο/Πυροσβεστική</w:t>
       </w:r>
     </w:p>
     <w:p>
+      <w:pPr>
+        <w:rPr>
+          <w:lang w:val="el-GR"/>
+        </w:rPr>
+      </w:pPr>
       <w:r>
         <w:rPr>
           <w:noProof/>
+          <w:lang w:val="el-GR"/>
         </w:rPr>
         <w:drawing>
-          <wp:inline distT="0" distB="0" distL="0" distR="0" wp14:anchorId="1C5F4CEC" wp14:editId="19D68F76">
-            <wp:extent cx="4572000" cy="4200525"/>
+          <wp:inline distT="0" distB="0" distL="0" distR="0" wp14:anchorId="1EC5CD42" wp14:editId="53748AF8">
+            <wp:extent cx="5731510" cy="2273935"/>
             <wp:effectExtent l="0" t="0" r="0" b="0"/>
-            <wp:docPr id="1462642605" name="Picture 1462642605"/>
+            <wp:docPr id="477454253" name="Picture 1"/>
+            <wp:cNvGraphicFramePr>
+              <a:graphicFrameLocks xmlns:a="http://schemas.openxmlformats.org/drawingml/2006/main" noChangeAspect="1"/>
+            </wp:cNvGraphicFramePr>
+            <a:graphic xmlns:a="http://schemas.openxmlformats.org/drawingml/2006/main">
+              <a:graphicData uri="http://schemas.openxmlformats.org/drawingml/2006/picture">
+                <pic:pic xmlns:pic="http://schemas.openxmlformats.org/drawingml/2006/picture">
+                  <pic:nvPicPr>
+                    <pic:cNvPr id="0" name="Picture 1"/>
+                    <pic:cNvPicPr>
+                      <a:picLocks noChangeAspect="1" noChangeArrowheads="1"/>
+                    </pic:cNvPicPr>
+                  </pic:nvPicPr>
+                  <pic:blipFill>
+                    <a:blip r:embed="rId10">
+                      <a:extLst>
+                        <a:ext uri="{28A0092B-C50C-407E-A947-70E740481C1C}">
+                          <a14:useLocalDpi xmlns:a14="http://schemas.microsoft.com/office/drawing/2010/main" val="0"/>
+                        </a:ext>
+                      </a:extLst>
+                    </a:blip>
+                    <a:srcRect/>
+                    <a:stretch>
+                      <a:fillRect/>
+                    </a:stretch>
+                  </pic:blipFill>
+                  <pic:spPr bwMode="auto">
+                    <a:xfrm>
+                      <a:off x="0" y="0"/>
+                      <a:ext cx="5731510" cy="2273935"/>
+                    </a:xfrm>
+                    <a:prstGeom prst="rect">
+                      <a:avLst/>
+                    </a:prstGeom>
+                    <a:noFill/>
+                    <a:ln>
+                      <a:noFill/>
+                    </a:ln>
+                  </pic:spPr>
+                </pic:pic>
+              </a:graphicData>
+            </a:graphic>
+          </wp:inline>
+        </w:drawing>
+      </w:r>
+    </w:p>
+    <w:p>
+      <w:pPr>
+        <w:rPr>
+          <w:lang w:val="el-GR"/>
+        </w:rPr>
+      </w:pPr>
+    </w:p>
+    <w:p>
+      <w:pPr>
+        <w:rPr>
+          <w:rFonts w:ascii="Calibri" w:eastAsia="Calibri" w:hAnsi="Calibri" w:cs="Calibri"/>
+        </w:rPr>
+      </w:pPr>
+      <w:r>
+        <w:rPr>
+          <w:rFonts w:ascii="Calibri" w:eastAsia="Calibri" w:hAnsi="Calibri" w:cs="Calibri"/>
+          <w:b/>
+          <w:bCs/>
+          <w:color w:val="FF8400"/>
+          <w:sz w:val="22"/>
+          <w:szCs w:val="22"/>
+          <w:u w:val="single"/>
+          <w:lang w:val="el-GR"/>
+        </w:rPr>
+        <w:t>Περίπτωση Χρήσης: Αναζήτηση στο χάρτη</w:t>
+      </w:r>
+    </w:p>
+    <w:p>
+      <w:r>
+        <w:rPr>
+          <w:noProof/>
+        </w:rPr>
+        <w:drawing>
+          <wp:inline distT="0" distB="0" distL="0" distR="0" wp14:anchorId="2FF906C9" wp14:editId="5334B2DB">
+            <wp:extent cx="4267200" cy="4572000"/>
+            <wp:effectExtent l="0" t="0" r="0" b="0"/>
+            <wp:docPr id="707429945" name="Picture 707429945"/>
             <wp:cNvGraphicFramePr>
               <a:graphicFrameLocks xmlns:a="http://schemas.openxmlformats.org/drawingml/2006/main" noChangeAspect="1"/>
             </wp:cNvGraphicFramePr>
@@ -879,7 +1016,7 @@
                     <pic:cNvPicPr/>
                   </pic:nvPicPr>
                   <pic:blipFill>
-                    <a:blip r:embed="rId10">
+                    <a:blip r:embed="rId11">
                       <a:extLst>
                         <a:ext uri="{28A0092B-C50C-407E-A947-70E740481C1C}">
                           <a14:useLocalDpi xmlns:a14="http://schemas.microsoft.com/office/drawing/2010/main" val="0"/>
@@ -893,7 +1030,7 @@
                   <pic:spPr>
                     <a:xfrm>
                       <a:off x="0" y="0"/>
-                      <a:ext cx="4572000" cy="4200525"/>
+                      <a:ext cx="4267200" cy="4572000"/>
                     </a:xfrm>
                     <a:prstGeom prst="rect">
                       <a:avLst/>
@@ -906,108 +1043,37 @@
         </w:drawing>
       </w:r>
     </w:p>
+    <w:p/>
     <w:p>
       <w:pPr>
         <w:rPr>
-          <w:rFonts w:ascii="Calibri" w:hAnsi="Calibri" w:eastAsia="Calibri" w:cs="Calibri"/>
+          <w:lang w:val="el-GR"/>
+        </w:rPr>
+      </w:pPr>
+      <w:r>
+        <w:rPr>
+          <w:rFonts w:ascii="Calibri" w:eastAsia="Calibri" w:hAnsi="Calibri" w:cs="Calibri"/>
           <w:b/>
           <w:bCs/>
-          <w:color w:val="ED7D31" w:themeColor="accent2"/>
+          <w:color w:val="FF8400"/>
+          <w:sz w:val="22"/>
+          <w:szCs w:val="22"/>
           <w:u w:val="single"/>
           <w:lang w:val="el-GR"/>
         </w:rPr>
-      </w:pPr>
-      <w:r>
-        <w:rPr>
-          <w:rFonts w:ascii="Calibri" w:hAnsi="Calibri" w:eastAsia="Calibri" w:cs="Calibri"/>
-          <w:b w:val="1"/>
-          <w:bCs w:val="1"/>
-          <w:color w:val="ED7D31" w:themeColor="accent2" w:themeTint="FF" w:themeShade="FF"/>
-          <w:u w:val="single"/>
-          <w:lang w:val="el-GR"/>
-        </w:rPr>
-        <w:t>Επιλογή σημείου στο χάρτη</w:t>
+        <w:t>Αναφορά Περιστατικού</w:t>
       </w:r>
     </w:p>
     <w:p>
-      <w:pPr>
-        <w:pStyle w:val="Normal"/>
-      </w:pPr>
-      <w:r>
+      <w:r>
+        <w:rPr>
+          <w:noProof/>
+        </w:rPr>
         <w:drawing>
-          <wp:inline wp14:editId="7579387F" wp14:anchorId="2F4FBF1B">
-            <wp:extent cx="4572000" cy="4057650"/>
+          <wp:inline distT="0" distB="0" distL="0" distR="0" wp14:anchorId="7EF0BCA5" wp14:editId="7DC04C60">
+            <wp:extent cx="4572000" cy="3629025"/>
             <wp:effectExtent l="0" t="0" r="0" b="0"/>
-            <wp:docPr id="317464466" name="" title=""/>
-            <wp:cNvGraphicFramePr>
-              <a:graphicFrameLocks noChangeAspect="1"/>
-            </wp:cNvGraphicFramePr>
-            <a:graphic>
-              <a:graphicData uri="http://schemas.openxmlformats.org/drawingml/2006/picture">
-                <pic:pic>
-                  <pic:nvPicPr>
-                    <pic:cNvPr id="0" name=""/>
-                    <pic:cNvPicPr/>
-                  </pic:nvPicPr>
-                  <pic:blipFill>
-                    <a:blip r:embed="R16070f669d8b408a">
-                      <a:extLst>
-                        <a:ext xmlns:a="http://schemas.openxmlformats.org/drawingml/2006/main" uri="{28A0092B-C50C-407E-A947-70E740481C1C}">
-                          <a14:useLocalDpi val="0"/>
-                        </a:ext>
-                      </a:extLst>
-                    </a:blip>
-                    <a:stretch>
-                      <a:fillRect/>
-                    </a:stretch>
-                  </pic:blipFill>
-                  <pic:spPr>
-                    <a:xfrm>
-                      <a:off x="0" y="0"/>
-                      <a:ext cx="4572000" cy="4057650"/>
-                    </a:xfrm>
-                    <a:prstGeom prst="rect">
-                      <a:avLst/>
-                    </a:prstGeom>
-                  </pic:spPr>
-                </pic:pic>
-              </a:graphicData>
-            </a:graphic>
-          </wp:inline>
-        </w:drawing>
-      </w:r>
-    </w:p>
-    <w:p/>
-    <w:p/>
-    <w:p>
-      <w:pPr>
-        <w:rPr>
-          <w:b/>
-          <w:bCs/>
-          <w:color w:val="ED7D31" w:themeColor="accent2"/>
-          <w:u w:val="single"/>
-        </w:rPr>
-      </w:pPr>
-      <w:r>
-        <w:rPr>
-          <w:b/>
-          <w:bCs/>
-          <w:color w:val="ED7C31"/>
-          <w:u w:val="single"/>
-        </w:rPr>
-        <w:t>Κοινοποίηση τοποθεσίας</w:t>
-      </w:r>
-    </w:p>
-    <w:p>
-      <w:r>
-        <w:rPr>
-          <w:noProof/>
-        </w:rPr>
-        <w:drawing>
-          <wp:inline distT="0" distB="0" distL="0" distR="0" wp14:anchorId="51273E7B" wp14:editId="65F4D2FC">
-            <wp:extent cx="4572000" cy="3581400"/>
-            <wp:effectExtent l="0" t="0" r="0" b="0"/>
-            <wp:docPr id="473217041" name="Picture 473217041"/>
+            <wp:docPr id="29230770" name="Picture 29230770"/>
             <wp:cNvGraphicFramePr>
               <a:graphicFrameLocks xmlns:a="http://schemas.openxmlformats.org/drawingml/2006/main" noChangeAspect="1"/>
             </wp:cNvGraphicFramePr>
@@ -1015,11 +1081,11 @@
               <a:graphicData uri="http://schemas.openxmlformats.org/drawingml/2006/picture">
                 <pic:pic xmlns:pic="http://schemas.openxmlformats.org/drawingml/2006/picture">
                   <pic:nvPicPr>
-                    <pic:cNvPr id="0" name=""/>
+                    <pic:cNvPr id="0" name="Picture 1097145758"/>
                     <pic:cNvPicPr/>
                   </pic:nvPicPr>
                   <pic:blipFill>
-                    <a:blip r:embed="rId12">
+                    <a:blip r:embed="rId12" cstate="print">
                       <a:extLst>
                         <a:ext uri="{28A0092B-C50C-407E-A947-70E740481C1C}">
                           <a14:useLocalDpi xmlns:a14="http://schemas.microsoft.com/office/drawing/2010/main" val="0"/>
@@ -1033,7 +1099,7 @@
                   <pic:spPr>
                     <a:xfrm>
                       <a:off x="0" y="0"/>
-                      <a:ext cx="4572000" cy="3581400"/>
+                      <a:ext cx="4572000" cy="3629025"/>
                     </a:xfrm>
                     <a:prstGeom prst="rect">
                       <a:avLst/>
@@ -1046,6 +1112,7 @@
         </w:drawing>
       </w:r>
     </w:p>
+    <w:p/>
     <w:p>
       <w:pPr>
         <w:rPr>
@@ -1062,19 +1129,28 @@
           <w:color w:val="ED7D31" w:themeColor="accent2"/>
           <w:u w:val="single"/>
         </w:rPr>
-        <w:t>Λίστα αγαπημένων</w:t>
+        <w:t>News feed</w:t>
       </w:r>
     </w:p>
     <w:p>
       <w:r>
+        <w:fldChar w:fldCharType="begin"/>
+      </w:r>
+      <w:r>
+        <w:instrText xml:space="preserve"> INCLUDEPICTURE "https://cdn.discordapp.com/attachments/1081200503431643216/1101897904878272622/image.png" \* MERGEFORMATINET </w:instrText>
+      </w:r>
+      <w:r>
+        <w:fldChar w:fldCharType="separate"/>
+      </w:r>
+      <w:r>
         <w:rPr>
           <w:noProof/>
         </w:rPr>
         <w:drawing>
-          <wp:inline distT="0" distB="0" distL="0" distR="0" wp14:anchorId="7C0B3121" wp14:editId="3B235048">
-            <wp:extent cx="4505325" cy="4572000"/>
+          <wp:inline distT="0" distB="0" distL="0" distR="0" wp14:anchorId="7DEDB46E" wp14:editId="1EB4124D">
+            <wp:extent cx="5731510" cy="4281805"/>
             <wp:effectExtent l="0" t="0" r="0" b="0"/>
-            <wp:docPr id="437500389" name="Picture 437500389"/>
+            <wp:docPr id="137297192" name="Picture 4"/>
             <wp:cNvGraphicFramePr>
               <a:graphicFrameLocks xmlns:a="http://schemas.openxmlformats.org/drawingml/2006/main" noChangeAspect="1"/>
             </wp:cNvGraphicFramePr>
@@ -1082,11 +1158,399 @@
               <a:graphicData uri="http://schemas.openxmlformats.org/drawingml/2006/picture">
                 <pic:pic xmlns:pic="http://schemas.openxmlformats.org/drawingml/2006/picture">
                   <pic:nvPicPr>
-                    <pic:cNvPr id="0" name=""/>
+                    <pic:cNvPr id="0" name="Picture 10"/>
+                    <pic:cNvPicPr>
+                      <a:picLocks noChangeAspect="1" noChangeArrowheads="1"/>
+                    </pic:cNvPicPr>
+                  </pic:nvPicPr>
+                  <pic:blipFill>
+                    <a:blip r:embed="rId13">
+                      <a:extLst>
+                        <a:ext uri="{28A0092B-C50C-407E-A947-70E740481C1C}">
+                          <a14:useLocalDpi xmlns:a14="http://schemas.microsoft.com/office/drawing/2010/main" val="0"/>
+                        </a:ext>
+                      </a:extLst>
+                    </a:blip>
+                    <a:srcRect/>
+                    <a:stretch>
+                      <a:fillRect/>
+                    </a:stretch>
+                  </pic:blipFill>
+                  <pic:spPr bwMode="auto">
+                    <a:xfrm>
+                      <a:off x="0" y="0"/>
+                      <a:ext cx="5731510" cy="4281805"/>
+                    </a:xfrm>
+                    <a:prstGeom prst="rect">
+                      <a:avLst/>
+                    </a:prstGeom>
+                    <a:noFill/>
+                    <a:ln>
+                      <a:noFill/>
+                    </a:ln>
+                  </pic:spPr>
+                </pic:pic>
+              </a:graphicData>
+            </a:graphic>
+          </wp:inline>
+        </w:drawing>
+      </w:r>
+      <w:r>
+        <w:fldChar w:fldCharType="end"/>
+      </w:r>
+    </w:p>
+    <w:p/>
+    <w:p>
+      <w:pPr>
+        <w:rPr>
+          <w:rFonts w:ascii="Calibri" w:eastAsia="Calibri" w:hAnsi="Calibri" w:cs="Calibri"/>
+          <w:b/>
+          <w:bCs/>
+          <w:color w:val="ED7D31" w:themeColor="accent2"/>
+          <w:u w:val="single"/>
+          <w:lang w:val="el-GR"/>
+        </w:rPr>
+      </w:pPr>
+      <w:r>
+        <w:rPr>
+          <w:rFonts w:ascii="Calibri" w:eastAsia="Calibri" w:hAnsi="Calibri" w:cs="Calibri"/>
+          <w:b/>
+          <w:bCs/>
+          <w:color w:val="ED7C31"/>
+          <w:u w:val="single"/>
+          <w:lang w:val="el-GR"/>
+        </w:rPr>
+        <w:t>Επιλογή σημείου στο χάρτη</w:t>
+      </w:r>
+    </w:p>
+    <w:p>
+      <w:r>
+        <w:rPr>
+          <w:noProof/>
+        </w:rPr>
+        <w:drawing>
+          <wp:inline distT="0" distB="0" distL="0" distR="0" wp14:anchorId="25888876" wp14:editId="2E1B69CE">
+            <wp:extent cx="4572000" cy="4076700"/>
+            <wp:effectExtent l="0" t="0" r="0" b="0"/>
+            <wp:docPr id="462858153" name="Picture 2105606224"/>
+            <wp:cNvGraphicFramePr>
+              <a:graphicFrameLocks xmlns:a="http://schemas.openxmlformats.org/drawingml/2006/main" noChangeAspect="1"/>
+            </wp:cNvGraphicFramePr>
+            <a:graphic xmlns:a="http://schemas.openxmlformats.org/drawingml/2006/main">
+              <a:graphicData uri="http://schemas.openxmlformats.org/drawingml/2006/picture">
+                <pic:pic xmlns:pic="http://schemas.openxmlformats.org/drawingml/2006/picture">
+                  <pic:nvPicPr>
+                    <pic:cNvPr id="0" name="Picture 2105606224"/>
                     <pic:cNvPicPr/>
                   </pic:nvPicPr>
                   <pic:blipFill>
-                    <a:blip r:embed="rId13">
+                    <a:blip r:embed="rId14">
+                      <a:extLst>
+                        <a:ext uri="{28A0092B-C50C-407E-A947-70E740481C1C}">
+                          <a14:useLocalDpi xmlns:a14="http://schemas.microsoft.com/office/drawing/2010/main" val="0"/>
+                        </a:ext>
+                      </a:extLst>
+                    </a:blip>
+                    <a:stretch>
+                      <a:fillRect/>
+                    </a:stretch>
+                  </pic:blipFill>
+                  <pic:spPr>
+                    <a:xfrm>
+                      <a:off x="0" y="0"/>
+                      <a:ext cx="4572000" cy="4076700"/>
+                    </a:xfrm>
+                    <a:prstGeom prst="rect">
+                      <a:avLst/>
+                    </a:prstGeom>
+                  </pic:spPr>
+                </pic:pic>
+              </a:graphicData>
+            </a:graphic>
+          </wp:inline>
+        </w:drawing>
+      </w:r>
+    </w:p>
+    <w:p/>
+    <w:p>
+      <w:pPr>
+        <w:rPr>
+          <w:b/>
+          <w:bCs/>
+          <w:color w:val="ED7D31" w:themeColor="accent2"/>
+          <w:u w:val="single"/>
+        </w:rPr>
+      </w:pPr>
+      <w:proofErr w:type="spellStart"/>
+      <w:r>
+        <w:rPr>
+          <w:b/>
+          <w:bCs/>
+          <w:color w:val="ED7C31"/>
+          <w:u w:val="single"/>
+        </w:rPr>
+        <w:t>Κοινο</w:t>
+      </w:r>
+      <w:proofErr w:type="spellEnd"/>
+      <w:r>
+        <w:rPr>
+          <w:b/>
+          <w:bCs/>
+          <w:color w:val="ED7C31"/>
+          <w:u w:val="single"/>
+        </w:rPr>
+        <w:t>π</w:t>
+      </w:r>
+      <w:proofErr w:type="spellStart"/>
+      <w:r>
+        <w:rPr>
+          <w:b/>
+          <w:bCs/>
+          <w:color w:val="ED7C31"/>
+          <w:u w:val="single"/>
+        </w:rPr>
+        <w:t>οίηση</w:t>
+      </w:r>
+      <w:proofErr w:type="spellEnd"/>
+      <w:r>
+        <w:rPr>
+          <w:b/>
+          <w:bCs/>
+          <w:color w:val="ED7C31"/>
+          <w:u w:val="single"/>
+        </w:rPr>
+        <w:t xml:space="preserve"> </w:t>
+      </w:r>
+      <w:proofErr w:type="spellStart"/>
+      <w:r>
+        <w:rPr>
+          <w:b/>
+          <w:bCs/>
+          <w:color w:val="ED7C31"/>
+          <w:u w:val="single"/>
+        </w:rPr>
+        <w:t>το</w:t>
+      </w:r>
+      <w:proofErr w:type="spellEnd"/>
+      <w:r>
+        <w:rPr>
+          <w:b/>
+          <w:bCs/>
+          <w:color w:val="ED7C31"/>
+          <w:u w:val="single"/>
+        </w:rPr>
+        <w:t>π</w:t>
+      </w:r>
+      <w:proofErr w:type="spellStart"/>
+      <w:r>
+        <w:rPr>
+          <w:b/>
+          <w:bCs/>
+          <w:color w:val="ED7C31"/>
+          <w:u w:val="single"/>
+        </w:rPr>
+        <w:t>οθεσί</w:t>
+      </w:r>
+      <w:proofErr w:type="spellEnd"/>
+      <w:r>
+        <w:rPr>
+          <w:b/>
+          <w:bCs/>
+          <w:color w:val="ED7C31"/>
+          <w:u w:val="single"/>
+        </w:rPr>
+        <w:t>ας</w:t>
+      </w:r>
+    </w:p>
+    <w:p>
+      <w:r>
+        <w:rPr>
+          <w:noProof/>
+        </w:rPr>
+        <w:drawing>
+          <wp:inline distT="0" distB="0" distL="0" distR="0" wp14:anchorId="06A25D47" wp14:editId="2279A033">
+            <wp:extent cx="4572000" cy="3543300"/>
+            <wp:effectExtent l="0" t="0" r="0" b="0"/>
+            <wp:docPr id="1908362160" name="Picture 551140286"/>
+            <wp:cNvGraphicFramePr>
+              <a:graphicFrameLocks xmlns:a="http://schemas.openxmlformats.org/drawingml/2006/main" noChangeAspect="1"/>
+            </wp:cNvGraphicFramePr>
+            <a:graphic xmlns:a="http://schemas.openxmlformats.org/drawingml/2006/main">
+              <a:graphicData uri="http://schemas.openxmlformats.org/drawingml/2006/picture">
+                <pic:pic xmlns:pic="http://schemas.openxmlformats.org/drawingml/2006/picture">
+                  <pic:nvPicPr>
+                    <pic:cNvPr id="0" name="Picture 551140286"/>
+                    <pic:cNvPicPr/>
+                  </pic:nvPicPr>
+                  <pic:blipFill>
+                    <a:blip r:embed="rId15">
+                      <a:extLst>
+                        <a:ext uri="{28A0092B-C50C-407E-A947-70E740481C1C}">
+                          <a14:useLocalDpi xmlns:a14="http://schemas.microsoft.com/office/drawing/2010/main" val="0"/>
+                        </a:ext>
+                      </a:extLst>
+                    </a:blip>
+                    <a:stretch>
+                      <a:fillRect/>
+                    </a:stretch>
+                  </pic:blipFill>
+                  <pic:spPr>
+                    <a:xfrm>
+                      <a:off x="0" y="0"/>
+                      <a:ext cx="4572000" cy="3543300"/>
+                    </a:xfrm>
+                    <a:prstGeom prst="rect">
+                      <a:avLst/>
+                    </a:prstGeom>
+                  </pic:spPr>
+                </pic:pic>
+              </a:graphicData>
+            </a:graphic>
+          </wp:inline>
+        </w:drawing>
+      </w:r>
+    </w:p>
+    <w:p/>
+    <w:p>
+      <w:pPr>
+        <w:rPr>
+          <w:rFonts w:ascii="Calibri" w:eastAsia="Calibri" w:hAnsi="Calibri" w:cs="Calibri"/>
+          <w:b/>
+          <w:bCs/>
+          <w:color w:val="ED7D31" w:themeColor="accent2"/>
+          <w:sz w:val="22"/>
+          <w:szCs w:val="22"/>
+          <w:u w:val="single"/>
+          <w:lang w:val="el-GR"/>
+        </w:rPr>
+      </w:pPr>
+      <w:r>
+        <w:rPr>
+          <w:rFonts w:ascii="Calibri" w:eastAsia="Calibri" w:hAnsi="Calibri" w:cs="Calibri"/>
+          <w:b/>
+          <w:bCs/>
+          <w:color w:val="ED7D31" w:themeColor="accent2"/>
+          <w:sz w:val="22"/>
+          <w:szCs w:val="22"/>
+          <w:u w:val="single"/>
+          <w:lang w:val="el-GR"/>
+        </w:rPr>
+        <w:t>Μεταφορά</w:t>
+      </w:r>
+    </w:p>
+    <w:p>
+      <w:r>
+        <w:rPr>
+          <w:noProof/>
+        </w:rPr>
+        <w:drawing>
+          <wp:inline distT="0" distB="0" distL="0" distR="0" wp14:anchorId="1872542E" wp14:editId="350C87D0">
+            <wp:extent cx="3257550" cy="4572000"/>
+            <wp:effectExtent l="0" t="0" r="0" b="0"/>
+            <wp:docPr id="446578834" name="Picture 63082265"/>
+            <wp:cNvGraphicFramePr>
+              <a:graphicFrameLocks xmlns:a="http://schemas.openxmlformats.org/drawingml/2006/main" noChangeAspect="1"/>
+            </wp:cNvGraphicFramePr>
+            <a:graphic xmlns:a="http://schemas.openxmlformats.org/drawingml/2006/main">
+              <a:graphicData uri="http://schemas.openxmlformats.org/drawingml/2006/picture">
+                <pic:pic xmlns:pic="http://schemas.openxmlformats.org/drawingml/2006/picture">
+                  <pic:nvPicPr>
+                    <pic:cNvPr id="0" name="Picture 63082265"/>
+                    <pic:cNvPicPr/>
+                  </pic:nvPicPr>
+                  <pic:blipFill>
+                    <a:blip r:embed="rId16">
+                      <a:extLst>
+                        <a:ext uri="{28A0092B-C50C-407E-A947-70E740481C1C}">
+                          <a14:useLocalDpi xmlns:a14="http://schemas.microsoft.com/office/drawing/2010/main" val="0"/>
+                        </a:ext>
+                      </a:extLst>
+                    </a:blip>
+                    <a:stretch>
+                      <a:fillRect/>
+                    </a:stretch>
+                  </pic:blipFill>
+                  <pic:spPr>
+                    <a:xfrm>
+                      <a:off x="0" y="0"/>
+                      <a:ext cx="3257550" cy="4572000"/>
+                    </a:xfrm>
+                    <a:prstGeom prst="rect">
+                      <a:avLst/>
+                    </a:prstGeom>
+                  </pic:spPr>
+                </pic:pic>
+              </a:graphicData>
+            </a:graphic>
+          </wp:inline>
+        </w:drawing>
+      </w:r>
+    </w:p>
+    <w:p/>
+    <w:p/>
+    <w:p>
+      <w:pPr>
+        <w:rPr>
+          <w:b/>
+          <w:bCs/>
+          <w:color w:val="ED7D31" w:themeColor="accent2"/>
+          <w:u w:val="single"/>
+        </w:rPr>
+      </w:pPr>
+      <w:proofErr w:type="spellStart"/>
+      <w:r>
+        <w:rPr>
+          <w:b/>
+          <w:bCs/>
+          <w:color w:val="ED7D31" w:themeColor="accent2"/>
+          <w:u w:val="single"/>
+        </w:rPr>
+        <w:t>Λίστ</w:t>
+      </w:r>
+      <w:proofErr w:type="spellEnd"/>
+      <w:r>
+        <w:rPr>
+          <w:b/>
+          <w:bCs/>
+          <w:color w:val="ED7D31" w:themeColor="accent2"/>
+          <w:u w:val="single"/>
+        </w:rPr>
+        <w:t>α αγαπ</w:t>
+      </w:r>
+      <w:proofErr w:type="spellStart"/>
+      <w:r>
+        <w:rPr>
+          <w:b/>
+          <w:bCs/>
+          <w:color w:val="ED7D31" w:themeColor="accent2"/>
+          <w:u w:val="single"/>
+        </w:rPr>
+        <w:t>ημένων</w:t>
+      </w:r>
+      <w:proofErr w:type="spellEnd"/>
+    </w:p>
+    <w:p>
+      <w:r>
+        <w:rPr>
+          <w:noProof/>
+        </w:rPr>
+        <w:drawing>
+          <wp:inline distT="0" distB="0" distL="0" distR="0" wp14:anchorId="7E358AF8" wp14:editId="32BB9E93">
+            <wp:extent cx="4505325" cy="4572000"/>
+            <wp:effectExtent l="0" t="0" r="0" b="0"/>
+            <wp:docPr id="456204496" name="Picture 437500389"/>
+            <wp:cNvGraphicFramePr>
+              <a:graphicFrameLocks xmlns:a="http://schemas.openxmlformats.org/drawingml/2006/main" noChangeAspect="1"/>
+            </wp:cNvGraphicFramePr>
+            <a:graphic xmlns:a="http://schemas.openxmlformats.org/drawingml/2006/main">
+              <a:graphicData uri="http://schemas.openxmlformats.org/drawingml/2006/picture">
+                <pic:pic xmlns:pic="http://schemas.openxmlformats.org/drawingml/2006/picture">
+                  <pic:nvPicPr>
+                    <pic:cNvPr id="0" name="Picture 437500389"/>
+                    <pic:cNvPicPr/>
+                  </pic:nvPicPr>
+                  <pic:blipFill>
+                    <a:blip r:embed="rId17">
                       <a:extLst>
                         <a:ext uri="{28A0092B-C50C-407E-A947-70E740481C1C}">
                           <a14:useLocalDpi xmlns:a14="http://schemas.microsoft.com/office/drawing/2010/main" val="0"/>
@@ -1113,9 +1577,6 @@
         </w:drawing>
       </w:r>
     </w:p>
-    <w:p/>
-    <w:p/>
-    <w:p/>
     <w:p>
       <w:pPr>
         <w:rPr>
@@ -1125,26 +1586,58 @@
           <w:u w:val="single"/>
         </w:rPr>
       </w:pPr>
-      <w:r>
+    </w:p>
+    <w:p>
+      <w:pPr>
         <w:rPr>
           <w:b/>
           <w:bCs/>
           <w:color w:val="ED7D31" w:themeColor="accent2"/>
           <w:u w:val="single"/>
         </w:rPr>
-        <w:t>Εγγραφή</w:t>
-      </w:r>
+      </w:pPr>
     </w:p>
     <w:p>
+      <w:pPr>
+        <w:rPr>
+          <w:b/>
+          <w:bCs/>
+          <w:color w:val="ED7D31" w:themeColor="accent2"/>
+          <w:u w:val="single"/>
+          <w:lang w:val="el-GR"/>
+        </w:rPr>
+      </w:pPr>
+      <w:proofErr w:type="spellStart"/>
+      <w:r>
+        <w:rPr>
+          <w:b/>
+          <w:bCs/>
+          <w:color w:val="ED7D31" w:themeColor="accent2"/>
+          <w:u w:val="single"/>
+        </w:rPr>
+        <w:t>Ρυθμίσεις</w:t>
+      </w:r>
+      <w:proofErr w:type="spellEnd"/>
+    </w:p>
+    <w:p>
+      <w:r>
+        <w:fldChar w:fldCharType="begin"/>
+      </w:r>
+      <w:r>
+        <w:instrText xml:space="preserve"> INCLUDEPICTURE "https://cdn.discordapp.com/attachments/1081200503431643216/1101902040973717514/image.png" \* MERGEFORMATINET </w:instrText>
+      </w:r>
+      <w:r>
+        <w:fldChar w:fldCharType="separate"/>
+      </w:r>
       <w:r>
         <w:rPr>
           <w:noProof/>
         </w:rPr>
         <w:drawing>
-          <wp:inline distT="0" distB="0" distL="0" distR="0" wp14:anchorId="560EA4D0" wp14:editId="1FD11353">
-            <wp:extent cx="4572000" cy="4448175"/>
-            <wp:effectExtent l="0" t="0" r="0" b="0"/>
-            <wp:docPr id="1923874345" name="Picture 1923874345"/>
+          <wp:inline distT="0" distB="0" distL="0" distR="0" wp14:anchorId="658E2617" wp14:editId="31B3C1FC">
+            <wp:extent cx="5731510" cy="5330824"/>
+            <wp:effectExtent l="0" t="0" r="0" b="3175"/>
+            <wp:docPr id="971717978" name="Picture 5"/>
             <wp:cNvGraphicFramePr>
               <a:graphicFrameLocks xmlns:a="http://schemas.openxmlformats.org/drawingml/2006/main" noChangeAspect="1"/>
             </wp:cNvGraphicFramePr>
@@ -1152,11 +1645,11 @@
               <a:graphicData uri="http://schemas.openxmlformats.org/drawingml/2006/picture">
                 <pic:pic xmlns:pic="http://schemas.openxmlformats.org/drawingml/2006/picture">
                   <pic:nvPicPr>
-                    <pic:cNvPr id="0" name=""/>
+                    <pic:cNvPr id="0" name="Picture 5"/>
                     <pic:cNvPicPr/>
                   </pic:nvPicPr>
                   <pic:blipFill>
-                    <a:blip r:embed="rId14">
+                    <a:blip r:embed="rId18">
                       <a:extLst>
                         <a:ext uri="{28A0092B-C50C-407E-A947-70E740481C1C}">
                           <a14:useLocalDpi xmlns:a14="http://schemas.microsoft.com/office/drawing/2010/main" val="0"/>
@@ -1170,7 +1663,7 @@
                   <pic:spPr>
                     <a:xfrm>
                       <a:off x="0" y="0"/>
-                      <a:ext cx="4572000" cy="4448175"/>
+                      <a:ext cx="5731510" cy="5330824"/>
                     </a:xfrm>
                     <a:prstGeom prst="rect">
                       <a:avLst/>
@@ -1182,7 +1675,11 @@
           </wp:inline>
         </w:drawing>
       </w:r>
+      <w:r>
+        <w:fldChar w:fldCharType="end"/>
+      </w:r>
     </w:p>
+    <w:p/>
     <w:p/>
     <w:p>
       <w:pPr>
@@ -1193,6 +1690,7 @@
           <w:u w:val="single"/>
         </w:rPr>
       </w:pPr>
+      <w:proofErr w:type="spellStart"/>
       <w:r>
         <w:rPr>
           <w:b/>
@@ -1200,19 +1698,49 @@
           <w:color w:val="ED7D31" w:themeColor="accent2"/>
           <w:u w:val="single"/>
         </w:rPr>
-        <w:t>Σύνδεση</w:t>
-      </w:r>
+        <w:t>Εγγρ</w:t>
+      </w:r>
+      <w:proofErr w:type="spellEnd"/>
+      <w:r>
+        <w:rPr>
+          <w:b/>
+          <w:bCs/>
+          <w:color w:val="ED7D31" w:themeColor="accent2"/>
+          <w:u w:val="single"/>
+        </w:rPr>
+        <w:t>α</w:t>
+      </w:r>
+      <w:proofErr w:type="spellStart"/>
+      <w:r>
+        <w:rPr>
+          <w:b/>
+          <w:bCs/>
+          <w:color w:val="ED7D31" w:themeColor="accent2"/>
+          <w:u w:val="single"/>
+        </w:rPr>
+        <w:t>φή</w:t>
+      </w:r>
+      <w:proofErr w:type="spellEnd"/>
     </w:p>
     <w:p>
       <w:r>
+        <w:fldChar w:fldCharType="begin"/>
+      </w:r>
+      <w:r>
+        <w:instrText xml:space="preserve"> INCLUDEPICTURE "https://cdn.discordapp.com/attachments/1081200503431643216/1101893711094366218/image.png" \* MERGEFORMATINET </w:instrText>
+      </w:r>
+      <w:r>
+        <w:fldChar w:fldCharType="separate"/>
+      </w:r>
+      <w:r>
         <w:rPr>
           <w:noProof/>
         </w:rPr>
         <w:drawing>
-          <wp:inline distT="0" distB="0" distL="0" distR="0" wp14:anchorId="66E309A9" wp14:editId="73B3A9F2">
-            <wp:extent cx="4572000" cy="3971925"/>
+          <wp:inline distT="0" distB="0" distL="0" distR="0" wp14:anchorId="3FC33AC9" wp14:editId="4D5028DA">
+            <wp:extent cx="5731510" cy="5577205"/>
             <wp:effectExtent l="0" t="0" r="0" b="0"/>
-            <wp:docPr id="645883655" name="Picture 645883655"/>
+            <wp:docPr id="1546055546" name="Picture 1546055546"/>
             <wp:cNvGraphicFramePr>
               <a:graphicFrameLocks xmlns:a="http://schemas.openxmlformats.org/drawingml/2006/main" noChangeAspect="1"/>
             </wp:cNvGraphicFramePr>
@@ -1220,35 +1748,134 @@
               <a:graphicData uri="http://schemas.openxmlformats.org/drawingml/2006/picture">
                 <pic:pic xmlns:pic="http://schemas.openxmlformats.org/drawingml/2006/picture">
                   <pic:nvPicPr>
-                    <pic:cNvPr id="0" name=""/>
-                    <pic:cNvPicPr/>
+                    <pic:cNvPr id="0" name="Picture 1"/>
+                    <pic:cNvPicPr>
+                      <a:picLocks noChangeAspect="1" noChangeArrowheads="1"/>
+                    </pic:cNvPicPr>
                   </pic:nvPicPr>
                   <pic:blipFill>
-                    <a:blip r:embed="rId15">
+                    <a:blip r:embed="rId19">
                       <a:extLst>
                         <a:ext uri="{28A0092B-C50C-407E-A947-70E740481C1C}">
                           <a14:useLocalDpi xmlns:a14="http://schemas.microsoft.com/office/drawing/2010/main" val="0"/>
                         </a:ext>
                       </a:extLst>
                     </a:blip>
+                    <a:srcRect/>
                     <a:stretch>
                       <a:fillRect/>
                     </a:stretch>
                   </pic:blipFill>
-                  <pic:spPr>
+                  <pic:spPr bwMode="auto">
                     <a:xfrm>
                       <a:off x="0" y="0"/>
-                      <a:ext cx="4572000" cy="3971925"/>
+                      <a:ext cx="5731510" cy="5577205"/>
                     </a:xfrm>
                     <a:prstGeom prst="rect">
                       <a:avLst/>
                     </a:prstGeom>
+                    <a:noFill/>
+                    <a:ln>
+                      <a:noFill/>
+                    </a:ln>
                   </pic:spPr>
                 </pic:pic>
               </a:graphicData>
             </a:graphic>
           </wp:inline>
         </w:drawing>
+      </w:r>
+      <w:r>
+        <w:fldChar w:fldCharType="end"/>
+      </w:r>
+    </w:p>
+    <w:p/>
+    <w:p>
+      <w:pPr>
+        <w:rPr>
+          <w:b/>
+          <w:bCs/>
+          <w:color w:val="ED7D31" w:themeColor="accent2"/>
+          <w:u w:val="single"/>
+        </w:rPr>
+      </w:pPr>
+      <w:proofErr w:type="spellStart"/>
+      <w:r>
+        <w:rPr>
+          <w:b/>
+          <w:bCs/>
+          <w:color w:val="ED7D31" w:themeColor="accent2"/>
+          <w:u w:val="single"/>
+        </w:rPr>
+        <w:t>Σύνδεση</w:t>
+      </w:r>
+      <w:proofErr w:type="spellEnd"/>
+    </w:p>
+    <w:p>
+      <w:r>
+        <w:fldChar w:fldCharType="begin"/>
+      </w:r>
+      <w:r>
+        <w:instrText xml:space="preserve"> INCLUDEPICTURE "https://cdn.discordapp.com/attachments/1081200503431643216/1101894773020827678/image.png" \* MERGEFORMATINET </w:instrText>
+      </w:r>
+      <w:r>
+        <w:fldChar w:fldCharType="separate"/>
+      </w:r>
+      <w:r>
+        <w:rPr>
+          <w:noProof/>
+        </w:rPr>
+        <w:drawing>
+          <wp:inline distT="0" distB="0" distL="0" distR="0" wp14:anchorId="4B6EE599" wp14:editId="6E0E8A91">
+            <wp:extent cx="5731510" cy="4981575"/>
+            <wp:effectExtent l="0" t="0" r="0" b="0"/>
+            <wp:docPr id="458678913" name="Picture 3"/>
+            <wp:cNvGraphicFramePr>
+              <a:graphicFrameLocks xmlns:a="http://schemas.openxmlformats.org/drawingml/2006/main" noChangeAspect="1"/>
+            </wp:cNvGraphicFramePr>
+            <a:graphic xmlns:a="http://schemas.openxmlformats.org/drawingml/2006/main">
+              <a:graphicData uri="http://schemas.openxmlformats.org/drawingml/2006/picture">
+                <pic:pic xmlns:pic="http://schemas.openxmlformats.org/drawingml/2006/picture">
+                  <pic:nvPicPr>
+                    <pic:cNvPr id="0" name="Picture 8"/>
+                    <pic:cNvPicPr>
+                      <a:picLocks noChangeAspect="1" noChangeArrowheads="1"/>
+                    </pic:cNvPicPr>
+                  </pic:nvPicPr>
+                  <pic:blipFill>
+                    <a:blip r:embed="rId20">
+                      <a:extLst>
+                        <a:ext uri="{28A0092B-C50C-407E-A947-70E740481C1C}">
+                          <a14:useLocalDpi xmlns:a14="http://schemas.microsoft.com/office/drawing/2010/main" val="0"/>
+                        </a:ext>
+                      </a:extLst>
+                    </a:blip>
+                    <a:srcRect/>
+                    <a:stretch>
+                      <a:fillRect/>
+                    </a:stretch>
+                  </pic:blipFill>
+                  <pic:spPr bwMode="auto">
+                    <a:xfrm>
+                      <a:off x="0" y="0"/>
+                      <a:ext cx="5731510" cy="4981575"/>
+                    </a:xfrm>
+                    <a:prstGeom prst="rect">
+                      <a:avLst/>
+                    </a:prstGeom>
+                    <a:noFill/>
+                    <a:ln>
+                      <a:noFill/>
+                    </a:ln>
+                  </pic:spPr>
+                </pic:pic>
+              </a:graphicData>
+            </a:graphic>
+          </wp:inline>
+        </w:drawing>
+      </w:r>
+      <w:r>
+        <w:fldChar w:fldCharType="end"/>
       </w:r>
     </w:p>
     <w:p/>
@@ -1260,405 +1887,20 @@
     <w:p/>
     <w:p/>
     <w:p/>
+    <w:p/>
     <w:p>
       <w:pPr>
         <w:rPr>
-          <w:b/>
-          <w:bCs/>
-          <w:color w:val="ED7D31" w:themeColor="accent2"/>
-          <w:u w:val="single"/>
-        </w:rPr>
-      </w:pPr>
-      <w:r>
-        <w:rPr>
-          <w:b/>
-          <w:bCs/>
-          <w:color w:val="ED7D31" w:themeColor="accent2"/>
-          <w:u w:val="single"/>
-        </w:rPr>
-        <w:t>News feed</w:t>
-      </w:r>
+          <w:rFonts w:ascii="Calibri" w:eastAsia="Calibri" w:hAnsi="Calibri" w:cs="Calibri"/>
+          <w:color w:val="000000" w:themeColor="text1"/>
+          <w:lang w:val="el-GR"/>
+        </w:rPr>
+      </w:pPr>
     </w:p>
     <w:p>
-      <w:r>
-        <w:drawing>
-          <wp:inline wp14:editId="67A1A561" wp14:anchorId="4E6C9C6D">
-            <wp:extent cx="4572000" cy="3400425"/>
-            <wp:effectExtent l="0" t="0" r="0" b="0"/>
-            <wp:docPr id="1105392480" name="Picture 1105392480" title=""/>
-            <wp:cNvGraphicFramePr>
-              <a:graphicFrameLocks noChangeAspect="1"/>
-            </wp:cNvGraphicFramePr>
-            <a:graphic>
-              <a:graphicData uri="http://schemas.openxmlformats.org/drawingml/2006/picture">
-                <pic:pic>
-                  <pic:nvPicPr>
-                    <pic:cNvPr id="0" name="Picture 1105392480"/>
-                    <pic:cNvPicPr/>
-                  </pic:nvPicPr>
-                  <pic:blipFill>
-                    <a:blip r:embed="Rb011703178e14eda">
-                      <a:extLst xmlns:a="http://schemas.openxmlformats.org/drawingml/2006/main">
-                        <a:ext uri="{28A0092B-C50C-407E-A947-70E740481C1C}">
-                          <a14:useLocalDpi xmlns:a14="http://schemas.microsoft.com/office/drawing/2010/main" val="0"/>
-                        </a:ext>
-                      </a:extLst>
-                    </a:blip>
-                    <a:stretch>
-                      <a:fillRect/>
-                    </a:stretch>
-                  </pic:blipFill>
-                  <pic:spPr>
-                    <a:xfrm rot="0" flipH="0" flipV="0">
-                      <a:off x="0" y="0"/>
-                      <a:ext cx="4572000" cy="3400425"/>
-                    </a:xfrm>
-                    <a:prstGeom prst="rect">
-                      <a:avLst/>
-                    </a:prstGeom>
-                  </pic:spPr>
-                </pic:pic>
-              </a:graphicData>
-            </a:graphic>
-          </wp:inline>
-        </w:drawing>
-      </w:r>
-    </w:p>
-    <w:p>
-      <w:pPr>
-        <w:rPr>
-          <w:lang w:val="el-GR"/>
-        </w:rPr>
-      </w:pPr>
-      <w:r>
-        <w:rPr>
-          <w:rFonts w:ascii="Calibri" w:hAnsi="Calibri" w:eastAsia="Calibri" w:cs="Calibri"/>
-          <w:b w:val="1"/>
-          <w:bCs w:val="1"/>
-          <w:color w:val="FF8400"/>
-          <w:sz w:val="22"/>
-          <w:szCs w:val="22"/>
-          <w:u w:val="single"/>
-          <w:lang w:val="el-GR"/>
-        </w:rPr>
-        <w:t>Κλήση Αστυνομία/Νοσοκομείο/Πυροσβεστική</w:t>
-      </w:r>
-    </w:p>
-    <w:p>
-      <w:pPr>
-        <w:pStyle w:val="Normal"/>
-      </w:pPr>
-      <w:r>
-        <w:drawing>
-          <wp:inline wp14:editId="2C6B0E3C" wp14:anchorId="7CC7CFD9">
-            <wp:extent cx="4572000" cy="2066925"/>
-            <wp:effectExtent l="0" t="0" r="0" b="0"/>
-            <wp:docPr id="1126342671" name="" title=""/>
-            <wp:cNvGraphicFramePr>
-              <a:graphicFrameLocks noChangeAspect="1"/>
-            </wp:cNvGraphicFramePr>
-            <a:graphic>
-              <a:graphicData uri="http://schemas.openxmlformats.org/drawingml/2006/picture">
-                <pic:pic>
-                  <pic:nvPicPr>
-                    <pic:cNvPr id="0" name=""/>
-                    <pic:cNvPicPr/>
-                  </pic:nvPicPr>
-                  <pic:blipFill>
-                    <a:blip r:embed="Rd48264e9e3d94fce">
-                      <a:extLst>
-                        <a:ext xmlns:a="http://schemas.openxmlformats.org/drawingml/2006/main" uri="{28A0092B-C50C-407E-A947-70E740481C1C}">
-                          <a14:useLocalDpi val="0"/>
-                        </a:ext>
-                      </a:extLst>
-                    </a:blip>
-                    <a:stretch>
-                      <a:fillRect/>
-                    </a:stretch>
-                  </pic:blipFill>
-                  <pic:spPr>
-                    <a:xfrm>
-                      <a:off x="0" y="0"/>
-                      <a:ext cx="4572000" cy="2066925"/>
-                    </a:xfrm>
-                    <a:prstGeom prst="rect">
-                      <a:avLst/>
-                    </a:prstGeom>
-                  </pic:spPr>
-                </pic:pic>
-              </a:graphicData>
-            </a:graphic>
-          </wp:inline>
-        </w:drawing>
-      </w:r>
-    </w:p>
-    <w:p>
-      <w:pPr>
-        <w:rPr>
-          <w:rFonts w:ascii="Calibri" w:hAnsi="Calibri" w:eastAsia="Calibri" w:cs="Calibri"/>
-          <w:color w:val="000000" w:themeColor="text1"/>
-          <w:lang w:val="el-GR"/>
-        </w:rPr>
-      </w:pPr>
-    </w:p>
-    <w:p>
-      <w:pPr>
-        <w:rPr>
-          <w:rFonts w:ascii="Calibri" w:hAnsi="Calibri" w:eastAsia="Calibri" w:cs="Calibri"/>
-          <w:color w:val="000000" w:themeColor="text1"/>
-          <w:lang w:val="el-GR"/>
-        </w:rPr>
-      </w:pPr>
-    </w:p>
-    <w:p>
-      <w:pPr>
-        <w:rPr>
-          <w:rFonts w:ascii="Calibri" w:hAnsi="Calibri" w:eastAsia="Calibri" w:cs="Calibri"/>
-          <w:color w:val="000000" w:themeColor="text1"/>
-          <w:lang w:val="el-GR"/>
-        </w:rPr>
-      </w:pPr>
-    </w:p>
-    <w:p>
-      <w:pPr>
-        <w:rPr>
-          <w:rFonts w:ascii="Calibri" w:hAnsi="Calibri" w:eastAsia="Calibri" w:cs="Calibri"/>
-          <w:color w:val="000000" w:themeColor="text1"/>
-          <w:lang w:val="el-GR"/>
-        </w:rPr>
-      </w:pPr>
-    </w:p>
-    <w:p>
-      <w:pPr>
-        <w:rPr>
-          <w:rFonts w:ascii="Calibri" w:hAnsi="Calibri" w:eastAsia="Calibri" w:cs="Calibri"/>
-          <w:color w:val="000000" w:themeColor="text1"/>
-          <w:lang w:val="el-GR"/>
-        </w:rPr>
-      </w:pPr>
-    </w:p>
-    <w:p>
-      <w:pPr>
-        <w:rPr>
-          <w:rFonts w:ascii="Calibri" w:hAnsi="Calibri" w:eastAsia="Calibri" w:cs="Calibri"/>
-          <w:color w:val="000000" w:themeColor="text1"/>
-          <w:lang w:val="el-GR"/>
-        </w:rPr>
-      </w:pPr>
-    </w:p>
-    <w:p>
-      <w:pPr>
-        <w:rPr>
-          <w:rFonts w:ascii="Calibri" w:hAnsi="Calibri" w:eastAsia="Calibri" w:cs="Calibri"/>
-          <w:color w:val="000000" w:themeColor="text1"/>
-          <w:lang w:val="el-GR"/>
-        </w:rPr>
-      </w:pPr>
-    </w:p>
-    <w:p>
-      <w:pPr>
-        <w:rPr>
-          <w:rFonts w:ascii="Calibri" w:hAnsi="Calibri" w:eastAsia="Calibri" w:cs="Calibri"/>
-          <w:color w:val="000000" w:themeColor="text1"/>
-          <w:lang w:val="el-GR"/>
-        </w:rPr>
-      </w:pPr>
-    </w:p>
-    <w:p>
-      <w:pPr>
-        <w:rPr>
-          <w:rFonts w:ascii="Calibri" w:hAnsi="Calibri" w:eastAsia="Calibri" w:cs="Calibri"/>
-          <w:color w:val="000000" w:themeColor="text1"/>
-          <w:lang w:val="el-GR"/>
-        </w:rPr>
-      </w:pPr>
-    </w:p>
-    <w:p>
-      <w:pPr>
-        <w:rPr>
-          <w:rFonts w:ascii="Calibri" w:hAnsi="Calibri" w:eastAsia="Calibri" w:cs="Calibri"/>
-          <w:color w:val="000000" w:themeColor="text1"/>
-          <w:lang w:val="el-GR"/>
-        </w:rPr>
-      </w:pPr>
-    </w:p>
-    <w:p>
-      <w:pPr>
-        <w:rPr>
-          <w:rFonts w:ascii="Calibri" w:hAnsi="Calibri" w:eastAsia="Calibri" w:cs="Calibri"/>
-          <w:color w:val="000000" w:themeColor="text1"/>
-          <w:lang w:val="el-GR"/>
-        </w:rPr>
-      </w:pPr>
-    </w:p>
-    <w:p>
-      <w:pPr>
-        <w:rPr>
-          <w:rFonts w:ascii="Calibri" w:hAnsi="Calibri" w:eastAsia="Calibri" w:cs="Calibri"/>
-          <w:color w:val="000000" w:themeColor="text1"/>
-          <w:lang w:val="el-GR"/>
-        </w:rPr>
-      </w:pPr>
-    </w:p>
-    <w:p>
-      <w:pPr>
-        <w:rPr>
-          <w:rFonts w:ascii="Calibri" w:hAnsi="Calibri" w:eastAsia="Calibri" w:cs="Calibri"/>
-          <w:color w:val="000000" w:themeColor="text1"/>
-          <w:lang w:val="el-GR"/>
-        </w:rPr>
-      </w:pPr>
-    </w:p>
-    <w:p>
-      <w:pPr>
-        <w:rPr>
-          <w:rFonts w:ascii="Calibri" w:hAnsi="Calibri" w:eastAsia="Calibri" w:cs="Calibri"/>
-          <w:color w:val="000000" w:themeColor="text1"/>
-          <w:lang w:val="el-GR"/>
-        </w:rPr>
-      </w:pPr>
-    </w:p>
-    <w:p>
-      <w:pPr>
-        <w:rPr>
-          <w:lang w:val="el-GR"/>
-        </w:rPr>
-      </w:pPr>
-      <w:r>
-        <w:rPr>
-          <w:rFonts w:ascii="Calibri" w:hAnsi="Calibri" w:eastAsia="Calibri" w:cs="Calibri"/>
-          <w:b w:val="1"/>
-          <w:bCs w:val="1"/>
-          <w:color w:val="FF8400"/>
-          <w:sz w:val="22"/>
-          <w:szCs w:val="22"/>
-          <w:u w:val="single"/>
-          <w:lang w:val="el-GR"/>
-        </w:rPr>
-        <w:t>Αναζήτηση στο χάρτη</w:t>
-      </w:r>
-    </w:p>
-    <w:p>
-      <w:pPr>
-        <w:pStyle w:val="Normal"/>
-        <w:jc w:val="center"/>
-      </w:pPr>
-      <w:r>
-        <w:drawing>
-          <wp:inline wp14:editId="3D3F3355" wp14:anchorId="380D6296">
-            <wp:extent cx="4276725" cy="4572000"/>
-            <wp:effectExtent l="0" t="0" r="0" b="0"/>
-            <wp:docPr id="1826974180" name="" title=""/>
-            <wp:cNvGraphicFramePr>
-              <a:graphicFrameLocks noChangeAspect="1"/>
-            </wp:cNvGraphicFramePr>
-            <a:graphic>
-              <a:graphicData uri="http://schemas.openxmlformats.org/drawingml/2006/picture">
-                <pic:pic>
-                  <pic:nvPicPr>
-                    <pic:cNvPr id="0" name=""/>
-                    <pic:cNvPicPr/>
-                  </pic:nvPicPr>
-                  <pic:blipFill>
-                    <a:blip r:embed="R1f7ce42eb3ee4aad">
-                      <a:extLst>
-                        <a:ext xmlns:a="http://schemas.openxmlformats.org/drawingml/2006/main" uri="{28A0092B-C50C-407E-A947-70E740481C1C}">
-                          <a14:useLocalDpi val="0"/>
-                        </a:ext>
-                      </a:extLst>
-                    </a:blip>
-                    <a:stretch>
-                      <a:fillRect/>
-                    </a:stretch>
-                  </pic:blipFill>
-                  <pic:spPr>
-                    <a:xfrm>
-                      <a:off x="0" y="0"/>
-                      <a:ext cx="4276725" cy="4572000"/>
-                    </a:xfrm>
-                    <a:prstGeom prst="rect">
-                      <a:avLst/>
-                    </a:prstGeom>
-                  </pic:spPr>
-                </pic:pic>
-              </a:graphicData>
-            </a:graphic>
-          </wp:inline>
-        </w:drawing>
-      </w:r>
-    </w:p>
-    <w:p>
-      <w:pPr>
-        <w:rPr>
-          <w:lang w:val="el-GR"/>
-        </w:rPr>
-      </w:pPr>
-      <w:r>
-        <w:rPr>
-          <w:rFonts w:ascii="Calibri" w:hAnsi="Calibri" w:eastAsia="Calibri" w:cs="Calibri"/>
-          <w:b/>
-          <w:bCs/>
-          <w:color w:val="FF8400"/>
-          <w:sz w:val="22"/>
-          <w:szCs w:val="22"/>
-          <w:u w:val="single"/>
-          <w:lang w:val="el-GR"/>
-        </w:rPr>
-        <w:t>Αναφορά Περιστατικού</w:t>
-      </w:r>
-    </w:p>
-    <w:p>
-      <w:r>
-        <w:rPr>
-          <w:noProof/>
-        </w:rPr>
-        <w:drawing>
-          <wp:inline distT="0" distB="0" distL="0" distR="0" wp14:anchorId="5FD97590" wp14:editId="230D9248">
-            <wp:extent cx="4572000" cy="3629025"/>
-            <wp:effectExtent l="0" t="0" r="0" b="0"/>
-            <wp:docPr id="1097145758" name="Picture 1097145758"/>
-            <wp:cNvGraphicFramePr>
-              <a:graphicFrameLocks xmlns:a="http://schemas.openxmlformats.org/drawingml/2006/main" noChangeAspect="1"/>
-            </wp:cNvGraphicFramePr>
-            <a:graphic xmlns:a="http://schemas.openxmlformats.org/drawingml/2006/main">
-              <a:graphicData uri="http://schemas.openxmlformats.org/drawingml/2006/picture">
-                <pic:pic xmlns:pic="http://schemas.openxmlformats.org/drawingml/2006/picture">
-                  <pic:nvPicPr>
-                    <pic:cNvPr id="0" name=""/>
-                    <pic:cNvPicPr/>
-                  </pic:nvPicPr>
-                  <pic:blipFill>
-                    <a:blip r:embed="rId19">
-                      <a:extLst>
-                        <a:ext uri="{28A0092B-C50C-407E-A947-70E740481C1C}">
-                          <a14:useLocalDpi xmlns:a14="http://schemas.microsoft.com/office/drawing/2010/main" val="0"/>
-                        </a:ext>
-                      </a:extLst>
-                    </a:blip>
-                    <a:stretch>
-                      <a:fillRect/>
-                    </a:stretch>
-                  </pic:blipFill>
-                  <pic:spPr>
-                    <a:xfrm>
-                      <a:off x="0" y="0"/>
-                      <a:ext cx="4572000" cy="3629025"/>
-                    </a:xfrm>
-                    <a:prstGeom prst="rect">
-                      <a:avLst/>
-                    </a:prstGeom>
-                  </pic:spPr>
-                </pic:pic>
-              </a:graphicData>
-            </a:graphic>
-          </wp:inline>
-        </w:drawing>
-      </w:r>
-    </w:p>
-    <w:p>
-      <w:pPr>
-        <w:rPr>
-          <w:rFonts w:ascii="Calibri" w:hAnsi="Calibri" w:eastAsia="Calibri" w:cs="Calibri"/>
+      <w:pPr>
+        <w:rPr>
+          <w:rFonts w:ascii="Calibri" w:eastAsia="Calibri" w:hAnsi="Calibri" w:cs="Calibri"/>
           <w:b/>
           <w:bCs/>
           <w:color w:val="ED7D31" w:themeColor="accent2"/>
@@ -1672,7 +1914,7 @@
     <w:p>
       <w:pPr>
         <w:rPr>
-          <w:rFonts w:ascii="Calibri" w:hAnsi="Calibri" w:eastAsia="Calibri" w:cs="Calibri"/>
+          <w:rFonts w:ascii="Calibri" w:eastAsia="Calibri" w:hAnsi="Calibri" w:cs="Calibri"/>
           <w:b/>
           <w:bCs/>
           <w:color w:val="ED7D31" w:themeColor="accent2"/>
@@ -1686,7 +1928,7 @@
     <w:p>
       <w:pPr>
         <w:rPr>
-          <w:rFonts w:ascii="Calibri" w:hAnsi="Calibri" w:eastAsia="Calibri" w:cs="Calibri"/>
+          <w:rFonts w:ascii="Calibri" w:eastAsia="Calibri" w:hAnsi="Calibri" w:cs="Calibri"/>
           <w:b/>
           <w:bCs/>
           <w:color w:val="ED7D31" w:themeColor="accent2"/>
@@ -1700,7 +1942,7 @@
     <w:p>
       <w:pPr>
         <w:rPr>
-          <w:rFonts w:ascii="Calibri" w:hAnsi="Calibri" w:eastAsia="Calibri" w:cs="Calibri"/>
+          <w:rFonts w:ascii="Calibri" w:eastAsia="Calibri" w:hAnsi="Calibri" w:cs="Calibri"/>
           <w:b/>
           <w:bCs/>
           <w:color w:val="ED7D31" w:themeColor="accent2"/>
@@ -1714,7 +1956,7 @@
     <w:p>
       <w:pPr>
         <w:rPr>
-          <w:rFonts w:ascii="Calibri" w:hAnsi="Calibri" w:eastAsia="Calibri" w:cs="Calibri"/>
+          <w:rFonts w:ascii="Calibri" w:eastAsia="Calibri" w:hAnsi="Calibri" w:cs="Calibri"/>
           <w:b/>
           <w:bCs/>
           <w:color w:val="ED7D31" w:themeColor="accent2"/>
@@ -1728,7 +1970,7 @@
     <w:p>
       <w:pPr>
         <w:rPr>
-          <w:rFonts w:ascii="Calibri" w:hAnsi="Calibri" w:eastAsia="Calibri" w:cs="Calibri"/>
+          <w:rFonts w:ascii="Calibri" w:eastAsia="Calibri" w:hAnsi="Calibri" w:cs="Calibri"/>
           <w:b/>
           <w:bCs/>
           <w:color w:val="ED7D31" w:themeColor="accent2"/>
@@ -1742,7 +1984,7 @@
     <w:p>
       <w:pPr>
         <w:rPr>
-          <w:rFonts w:ascii="Calibri" w:hAnsi="Calibri" w:eastAsia="Calibri" w:cs="Calibri"/>
+          <w:rFonts w:ascii="Calibri" w:eastAsia="Calibri" w:hAnsi="Calibri" w:cs="Calibri"/>
           <w:b/>
           <w:bCs/>
           <w:color w:val="ED7D31" w:themeColor="accent2"/>
@@ -1756,7 +1998,7 @@
     <w:p>
       <w:pPr>
         <w:rPr>
-          <w:rFonts w:ascii="Calibri" w:hAnsi="Calibri" w:eastAsia="Calibri" w:cs="Calibri"/>
+          <w:rFonts w:ascii="Calibri" w:eastAsia="Calibri" w:hAnsi="Calibri" w:cs="Calibri"/>
           <w:b/>
           <w:bCs/>
           <w:color w:val="ED7D31" w:themeColor="accent2"/>
@@ -1770,7 +2012,7 @@
     <w:p>
       <w:pPr>
         <w:rPr>
-          <w:rFonts w:ascii="Calibri" w:hAnsi="Calibri" w:eastAsia="Calibri" w:cs="Calibri"/>
+          <w:rFonts w:ascii="Calibri" w:eastAsia="Calibri" w:hAnsi="Calibri" w:cs="Calibri"/>
           <w:b/>
           <w:bCs/>
           <w:color w:val="ED7D31" w:themeColor="accent2"/>
@@ -1784,7 +2026,7 @@
     <w:p>
       <w:pPr>
         <w:rPr>
-          <w:rFonts w:ascii="Calibri" w:hAnsi="Calibri" w:eastAsia="Calibri" w:cs="Calibri"/>
+          <w:rFonts w:ascii="Calibri" w:eastAsia="Calibri" w:hAnsi="Calibri" w:cs="Calibri"/>
           <w:b/>
           <w:bCs/>
           <w:color w:val="ED7D31" w:themeColor="accent2"/>
@@ -1798,7 +2040,7 @@
     <w:p>
       <w:pPr>
         <w:rPr>
-          <w:rFonts w:ascii="Calibri" w:hAnsi="Calibri" w:eastAsia="Calibri" w:cs="Calibri"/>
+          <w:rFonts w:ascii="Calibri" w:eastAsia="Calibri" w:hAnsi="Calibri" w:cs="Calibri"/>
           <w:b/>
           <w:bCs/>
           <w:color w:val="ED7D31" w:themeColor="accent2"/>
@@ -1812,7 +2054,7 @@
     <w:p>
       <w:pPr>
         <w:rPr>
-          <w:rFonts w:ascii="Calibri" w:hAnsi="Calibri" w:eastAsia="Calibri" w:cs="Calibri"/>
+          <w:rFonts w:ascii="Calibri" w:eastAsia="Calibri" w:hAnsi="Calibri" w:cs="Calibri"/>
           <w:b/>
           <w:bCs/>
           <w:color w:val="ED7D31" w:themeColor="accent2"/>
@@ -1823,81 +2065,6 @@
         </w:rPr>
       </w:pPr>
     </w:p>
-    <w:p>
-      <w:pPr>
-        <w:rPr>
-          <w:rFonts w:ascii="Calibri" w:hAnsi="Calibri" w:eastAsia="Calibri" w:cs="Calibri"/>
-          <w:b/>
-          <w:bCs/>
-          <w:color w:val="ED7D31" w:themeColor="accent2"/>
-          <w:sz w:val="22"/>
-          <w:szCs w:val="22"/>
-          <w:u w:val="single"/>
-          <w:lang w:val="el-GR"/>
-        </w:rPr>
-      </w:pPr>
-      <w:r>
-        <w:rPr>
-          <w:rFonts w:ascii="Calibri" w:hAnsi="Calibri" w:eastAsia="Calibri" w:cs="Calibri"/>
-          <w:b/>
-          <w:bCs/>
-          <w:color w:val="ED7D31" w:themeColor="accent2"/>
-          <w:sz w:val="22"/>
-          <w:szCs w:val="22"/>
-          <w:u w:val="single"/>
-          <w:lang w:val="el-GR"/>
-        </w:rPr>
-        <w:t>Μεταφορά</w:t>
-      </w:r>
-    </w:p>
-    <w:p>
-      <w:r>
-        <w:rPr>
-          <w:noProof/>
-        </w:rPr>
-        <w:drawing>
-          <wp:inline distT="0" distB="0" distL="0" distR="0" wp14:anchorId="6A9095F7" wp14:editId="2F152457">
-            <wp:extent cx="3257550" cy="4572000"/>
-            <wp:effectExtent l="0" t="0" r="0" b="0"/>
-            <wp:docPr id="63082265" name="Picture 63082265"/>
-            <wp:cNvGraphicFramePr>
-              <a:graphicFrameLocks xmlns:a="http://schemas.openxmlformats.org/drawingml/2006/main" noChangeAspect="1"/>
-            </wp:cNvGraphicFramePr>
-            <a:graphic xmlns:a="http://schemas.openxmlformats.org/drawingml/2006/main">
-              <a:graphicData uri="http://schemas.openxmlformats.org/drawingml/2006/picture">
-                <pic:pic xmlns:pic="http://schemas.openxmlformats.org/drawingml/2006/picture">
-                  <pic:nvPicPr>
-                    <pic:cNvPr id="0" name=""/>
-                    <pic:cNvPicPr/>
-                  </pic:nvPicPr>
-                  <pic:blipFill>
-                    <a:blip r:embed="rId20">
-                      <a:extLst>
-                        <a:ext uri="{28A0092B-C50C-407E-A947-70E740481C1C}">
-                          <a14:useLocalDpi xmlns:a14="http://schemas.microsoft.com/office/drawing/2010/main" val="0"/>
-                        </a:ext>
-                      </a:extLst>
-                    </a:blip>
-                    <a:stretch>
-                      <a:fillRect/>
-                    </a:stretch>
-                  </pic:blipFill>
-                  <pic:spPr>
-                    <a:xfrm>
-                      <a:off x="0" y="0"/>
-                      <a:ext cx="3257550" cy="4572000"/>
-                    </a:xfrm>
-                    <a:prstGeom prst="rect">
-                      <a:avLst/>
-                    </a:prstGeom>
-                  </pic:spPr>
-                </pic:pic>
-              </a:graphicData>
-            </a:graphic>
-          </wp:inline>
-        </w:drawing>
-      </w:r>
-    </w:p>
     <w:p/>
     <w:p>
       <w:pPr>
@@ -2043,43 +2210,57 @@
           <w:lang w:val="el-GR"/>
         </w:rPr>
       </w:pPr>
+      <w:proofErr w:type="spellStart"/>
       <w:r>
         <w:t>Drawio</w:t>
       </w:r>
-      <w:r>
-        <w:t xml:space="preserve">: </w:t>
-      </w:r>
-      <w:r>
-        <w:t>για</w:t>
-      </w:r>
-      <w:r>
+      <w:proofErr w:type="spellEnd"/>
+      <w:r>
+        <w:rPr>
+          <w:lang w:val="el-GR"/>
+        </w:rPr>
+        <w:t>: για τ</w:t>
+      </w:r>
+      <w:r>
+        <w:rPr>
+          <w:lang w:val="el-GR"/>
+        </w:rPr>
+        <w:t xml:space="preserve">ην κατασκευή </w:t>
+      </w:r>
+      <w:r>
+        <w:rPr>
+          <w:lang w:val="el-GR"/>
+        </w:rPr>
+        <w:t xml:space="preserve">των </w:t>
+      </w:r>
+      <w:r>
+        <w:t>robustness</w:t>
+      </w:r>
+      <w:r>
+        <w:rPr>
+          <w:lang w:val="el-GR"/>
+        </w:rPr>
         <w:t xml:space="preserve"> </w:t>
       </w:r>
       <w:r>
-        <w:t>τ</w:t>
-      </w:r>
-      <w:r>
-        <w:t>ην</w:t>
-      </w:r>
-      <w:r>
-        <w:t xml:space="preserve"> </w:t>
-      </w:r>
-      <w:r>
-        <w:t>κατασκευή</w:t>
-      </w:r>
-      <w:r>
-        <w:t xml:space="preserve"> </w:t>
-      </w:r>
-      <w:r>
-        <w:t>των robustness diagrams</w:t>
-      </w:r>
-      <w:r>
+        <w:t>diagrams</w:t>
+      </w:r>
+      <w:r>
+        <w:rPr>
+          <w:lang w:val="el-GR"/>
+        </w:rPr>
         <w:t>.</w:t>
       </w:r>
     </w:p>
-    <w:p/>
+    <w:p>
+      <w:pPr>
+        <w:rPr>
+          <w:lang w:val="el-GR"/>
+        </w:rPr>
+      </w:pPr>
+    </w:p>
     <w:sectPr>
-      <w:pgSz w:w="11906" w:h="16838" w:orient="portrait"/>
+      <w:pgSz w:w="11906" w:h="16838"/>
       <w:pgMar w:top="1440" w:right="1440" w:bottom="1440" w:left="1440" w:header="708" w:footer="708" w:gutter="0"/>
       <w:cols w:space="708"/>
       <w:docGrid w:linePitch="360"/>
@@ -5560,7 +5741,7 @@
         <w:ind w:left="1080" w:hanging="720"/>
       </w:pPr>
       <w:rPr>
-        <w:rFonts w:hint="default" w:ascii="Calibri" w:hAnsi="Calibri" w:eastAsia="Calibri" w:cs="Calibri"/>
+        <w:rFonts w:ascii="Calibri" w:eastAsia="Calibri" w:hAnsi="Calibri" w:cs="Calibri" w:hint="default"/>
         <w:color w:val="000000" w:themeColor="text1"/>
         <w:sz w:val="22"/>
       </w:rPr>
@@ -6810,7 +6991,7 @@
   <w:docDefaults>
     <w:rPrDefault>
       <w:rPr>
-        <w:rFonts w:asciiTheme="minorHAnsi" w:hAnsiTheme="minorHAnsi" w:eastAsiaTheme="minorHAnsi" w:cstheme="minorBidi"/>
+        <w:rFonts w:asciiTheme="minorHAnsi" w:eastAsiaTheme="minorHAnsi" w:hAnsiTheme="minorHAnsi" w:cstheme="minorBidi"/>
         <w:sz w:val="24"/>
         <w:szCs w:val="24"/>
         <w:lang w:val="en-US" w:eastAsia="en-US" w:bidi="ar-SA"/>
@@ -6821,14 +7002,14 @@
   <w:latentStyles w:defLockedState="0" w:defUIPriority="99" w:defSemiHidden="0" w:defUnhideWhenUsed="0" w:defQFormat="0" w:count="376">
     <w:lsdException w:name="Normal" w:uiPriority="0" w:qFormat="1"/>
     <w:lsdException w:name="heading 1" w:uiPriority="9" w:qFormat="1"/>
-    <w:lsdException w:name="heading 2" w:uiPriority="9" w:semiHidden="1" w:unhideWhenUsed="1" w:qFormat="1"/>
-    <w:lsdException w:name="heading 3" w:uiPriority="9" w:semiHidden="1" w:unhideWhenUsed="1" w:qFormat="1"/>
-    <w:lsdException w:name="heading 4" w:uiPriority="9" w:semiHidden="1" w:unhideWhenUsed="1" w:qFormat="1"/>
-    <w:lsdException w:name="heading 5" w:uiPriority="9" w:semiHidden="1" w:unhideWhenUsed="1" w:qFormat="1"/>
-    <w:lsdException w:name="heading 6" w:uiPriority="9" w:semiHidden="1" w:unhideWhenUsed="1" w:qFormat="1"/>
-    <w:lsdException w:name="heading 7" w:uiPriority="9" w:semiHidden="1" w:unhideWhenUsed="1" w:qFormat="1"/>
-    <w:lsdException w:name="heading 8" w:uiPriority="9" w:semiHidden="1" w:unhideWhenUsed="1" w:qFormat="1"/>
-    <w:lsdException w:name="heading 9" w:uiPriority="9" w:semiHidden="1" w:unhideWhenUsed="1" w:qFormat="1"/>
+    <w:lsdException w:name="heading 2" w:semiHidden="1" w:uiPriority="9" w:unhideWhenUsed="1" w:qFormat="1"/>
+    <w:lsdException w:name="heading 3" w:semiHidden="1" w:uiPriority="9" w:unhideWhenUsed="1" w:qFormat="1"/>
+    <w:lsdException w:name="heading 4" w:semiHidden="1" w:uiPriority="9" w:unhideWhenUsed="1" w:qFormat="1"/>
+    <w:lsdException w:name="heading 5" w:semiHidden="1" w:uiPriority="9" w:unhideWhenUsed="1" w:qFormat="1"/>
+    <w:lsdException w:name="heading 6" w:semiHidden="1" w:uiPriority="9" w:unhideWhenUsed="1" w:qFormat="1"/>
+    <w:lsdException w:name="heading 7" w:semiHidden="1" w:uiPriority="9" w:unhideWhenUsed="1" w:qFormat="1"/>
+    <w:lsdException w:name="heading 8" w:semiHidden="1" w:uiPriority="9" w:unhideWhenUsed="1" w:qFormat="1"/>
+    <w:lsdException w:name="heading 9" w:semiHidden="1" w:uiPriority="9" w:unhideWhenUsed="1" w:qFormat="1"/>
     <w:lsdException w:name="index 1" w:semiHidden="1" w:unhideWhenUsed="1"/>
     <w:lsdException w:name="index 2" w:semiHidden="1" w:unhideWhenUsed="1"/>
     <w:lsdException w:name="index 3" w:semiHidden="1" w:unhideWhenUsed="1"/>
@@ -6838,22 +7019,22 @@
     <w:lsdException w:name="index 7" w:semiHidden="1" w:unhideWhenUsed="1"/>
     <w:lsdException w:name="index 8" w:semiHidden="1" w:unhideWhenUsed="1"/>
     <w:lsdException w:name="index 9" w:semiHidden="1" w:unhideWhenUsed="1"/>
-    <w:lsdException w:name="toc 1" w:uiPriority="39" w:semiHidden="1" w:unhideWhenUsed="1"/>
-    <w:lsdException w:name="toc 2" w:uiPriority="39" w:semiHidden="1" w:unhideWhenUsed="1"/>
-    <w:lsdException w:name="toc 3" w:uiPriority="39" w:semiHidden="1" w:unhideWhenUsed="1"/>
-    <w:lsdException w:name="toc 4" w:uiPriority="39" w:semiHidden="1" w:unhideWhenUsed="1"/>
-    <w:lsdException w:name="toc 5" w:uiPriority="39" w:semiHidden="1" w:unhideWhenUsed="1"/>
-    <w:lsdException w:name="toc 6" w:uiPriority="39" w:semiHidden="1" w:unhideWhenUsed="1"/>
-    <w:lsdException w:name="toc 7" w:uiPriority="39" w:semiHidden="1" w:unhideWhenUsed="1"/>
-    <w:lsdException w:name="toc 8" w:uiPriority="39" w:semiHidden="1" w:unhideWhenUsed="1"/>
-    <w:lsdException w:name="toc 9" w:uiPriority="39" w:semiHidden="1" w:unhideWhenUsed="1"/>
+    <w:lsdException w:name="toc 1" w:semiHidden="1" w:uiPriority="39" w:unhideWhenUsed="1"/>
+    <w:lsdException w:name="toc 2" w:semiHidden="1" w:uiPriority="39" w:unhideWhenUsed="1"/>
+    <w:lsdException w:name="toc 3" w:semiHidden="1" w:uiPriority="39" w:unhideWhenUsed="1"/>
+    <w:lsdException w:name="toc 4" w:semiHidden="1" w:uiPriority="39" w:unhideWhenUsed="1"/>
+    <w:lsdException w:name="toc 5" w:semiHidden="1" w:uiPriority="39" w:unhideWhenUsed="1"/>
+    <w:lsdException w:name="toc 6" w:semiHidden="1" w:uiPriority="39" w:unhideWhenUsed="1"/>
+    <w:lsdException w:name="toc 7" w:semiHidden="1" w:uiPriority="39" w:unhideWhenUsed="1"/>
+    <w:lsdException w:name="toc 8" w:semiHidden="1" w:uiPriority="39" w:unhideWhenUsed="1"/>
+    <w:lsdException w:name="toc 9" w:semiHidden="1" w:uiPriority="39" w:unhideWhenUsed="1"/>
     <w:lsdException w:name="Normal Indent" w:semiHidden="1" w:unhideWhenUsed="1"/>
     <w:lsdException w:name="footnote text" w:semiHidden="1" w:unhideWhenUsed="1"/>
     <w:lsdException w:name="annotation text" w:semiHidden="1" w:unhideWhenUsed="1"/>
     <w:lsdException w:name="header" w:semiHidden="1" w:unhideWhenUsed="1"/>
     <w:lsdException w:name="footer" w:semiHidden="1" w:unhideWhenUsed="1"/>
     <w:lsdException w:name="index heading" w:semiHidden="1" w:unhideWhenUsed="1"/>
-    <w:lsdException w:name="caption" w:uiPriority="35" w:semiHidden="1" w:unhideWhenUsed="1" w:qFormat="1"/>
+    <w:lsdException w:name="caption" w:semiHidden="1" w:uiPriority="35" w:unhideWhenUsed="1" w:qFormat="1"/>
     <w:lsdException w:name="table of figures" w:semiHidden="1" w:unhideWhenUsed="1"/>
     <w:lsdException w:name="envelope address" w:semiHidden="1" w:unhideWhenUsed="1"/>
     <w:lsdException w:name="envelope return" w:semiHidden="1" w:unhideWhenUsed="1"/>
@@ -6884,7 +7065,7 @@
     <w:lsdException w:name="Title" w:uiPriority="10" w:qFormat="1"/>
     <w:lsdException w:name="Closing" w:semiHidden="1" w:unhideWhenUsed="1"/>
     <w:lsdException w:name="Signature" w:semiHidden="1" w:unhideWhenUsed="1"/>
-    <w:lsdException w:name="Default Paragraph Font" w:uiPriority="1" w:semiHidden="1" w:unhideWhenUsed="1"/>
+    <w:lsdException w:name="Default Paragraph Font" w:semiHidden="1" w:uiPriority="1" w:unhideWhenUsed="1"/>
     <w:lsdException w:name="Body Text" w:semiHidden="1" w:unhideWhenUsed="1"/>
     <w:lsdException w:name="Body Text Indent" w:semiHidden="1" w:unhideWhenUsed="1"/>
     <w:lsdException w:name="List Continue" w:semiHidden="1" w:unhideWhenUsed="1"/>
@@ -7084,8 +7265,8 @@
     <w:lsdException w:name="Subtle Reference" w:uiPriority="31" w:qFormat="1"/>
     <w:lsdException w:name="Intense Reference" w:uiPriority="32" w:qFormat="1"/>
     <w:lsdException w:name="Book Title" w:uiPriority="33" w:qFormat="1"/>
-    <w:lsdException w:name="Bibliography" w:uiPriority="37" w:semiHidden="1" w:unhideWhenUsed="1"/>
-    <w:lsdException w:name="TOC Heading" w:uiPriority="39" w:semiHidden="1" w:unhideWhenUsed="1" w:qFormat="1"/>
+    <w:lsdException w:name="Bibliography" w:semiHidden="1" w:uiPriority="37" w:unhideWhenUsed="1"/>
+    <w:lsdException w:name="TOC Heading" w:semiHidden="1" w:uiPriority="39" w:unhideWhenUsed="1" w:qFormat="1"/>
     <w:lsdException w:name="Plain Table 1" w:uiPriority="41"/>
     <w:lsdException w:name="Plain Table 2" w:uiPriority="42"/>
     <w:lsdException w:name="Plain Table 3" w:uiPriority="43"/>
@@ -7196,7 +7377,7 @@
     <w:lsdException w:name="Unresolved Mention" w:semiHidden="1" w:unhideWhenUsed="1"/>
     <w:lsdException w:name="Smart Link" w:semiHidden="1" w:unhideWhenUsed="1"/>
   </w:latentStyles>
-  <w:style w:type="paragraph" w:styleId="Normal" w:default="1">
+  <w:style w:type="paragraph" w:default="1" w:styleId="Normal">
     <w:name w:val="Normal"/>
     <w:qFormat/>
     <w:rsid w:val="00136249"/>
@@ -7216,7 +7397,7 @@
       <w:outlineLvl w:val="0"/>
     </w:pPr>
     <w:rPr>
-      <w:rFonts w:asciiTheme="majorHAnsi" w:hAnsiTheme="majorHAnsi" w:eastAsiaTheme="majorEastAsia" w:cstheme="majorBidi"/>
+      <w:rFonts w:asciiTheme="majorHAnsi" w:eastAsiaTheme="majorEastAsia" w:hAnsiTheme="majorHAnsi" w:cstheme="majorBidi"/>
       <w:color w:val="2F5496" w:themeColor="accent1" w:themeShade="BF"/>
       <w:sz w:val="32"/>
       <w:szCs w:val="32"/>
@@ -7238,19 +7419,19 @@
       <w:outlineLvl w:val="1"/>
     </w:pPr>
     <w:rPr>
-      <w:rFonts w:asciiTheme="majorHAnsi" w:hAnsiTheme="majorHAnsi" w:eastAsiaTheme="majorEastAsia" w:cstheme="majorBidi"/>
+      <w:rFonts w:asciiTheme="majorHAnsi" w:eastAsiaTheme="majorEastAsia" w:hAnsiTheme="majorHAnsi" w:cstheme="majorBidi"/>
       <w:color w:val="2F5496" w:themeColor="accent1" w:themeShade="BF"/>
       <w:sz w:val="26"/>
       <w:szCs w:val="26"/>
     </w:rPr>
   </w:style>
-  <w:style w:type="character" w:styleId="DefaultParagraphFont" w:default="1">
+  <w:style w:type="character" w:default="1" w:styleId="DefaultParagraphFont">
     <w:name w:val="Default Paragraph Font"/>
     <w:uiPriority w:val="1"/>
     <w:semiHidden/>
     <w:unhideWhenUsed/>
   </w:style>
-  <w:style w:type="table" w:styleId="TableNormal" w:default="1">
+  <w:style w:type="table" w:default="1" w:styleId="TableNormal">
     <w:name w:val="Normal Table"/>
     <w:uiPriority w:val="99"/>
     <w:semiHidden/>
@@ -7265,20 +7446,20 @@
       </w:tblCellMar>
     </w:tblPr>
   </w:style>
-  <w:style w:type="numbering" w:styleId="NoList" w:default="1">
+  <w:style w:type="numbering" w:default="1" w:styleId="NoList">
     <w:name w:val="No List"/>
     <w:uiPriority w:val="99"/>
     <w:semiHidden/>
     <w:unhideWhenUsed/>
   </w:style>
-  <w:style w:type="character" w:styleId="Heading1Char" w:customStyle="1">
+  <w:style w:type="character" w:customStyle="1" w:styleId="Heading1Char">
     <w:name w:val="Heading 1 Char"/>
     <w:basedOn w:val="DefaultParagraphFont"/>
     <w:link w:val="Heading1"/>
     <w:uiPriority w:val="9"/>
     <w:rsid w:val="00CF705E"/>
     <w:rPr>
-      <w:rFonts w:asciiTheme="majorHAnsi" w:hAnsiTheme="majorHAnsi" w:eastAsiaTheme="majorEastAsia" w:cstheme="majorBidi"/>
+      <w:rFonts w:asciiTheme="majorHAnsi" w:eastAsiaTheme="majorEastAsia" w:hAnsiTheme="majorHAnsi" w:cstheme="majorBidi"/>
       <w:color w:val="2F5496" w:themeColor="accent1" w:themeShade="BF"/>
       <w:sz w:val="32"/>
       <w:szCs w:val="32"/>
@@ -7291,12 +7472,12 @@
     <w:rsid w:val="008B3DEC"/>
     <w:tblPr>
       <w:tblBorders>
-        <w:top w:val="single" w:color="auto" w:sz="4" w:space="0"/>
-        <w:left w:val="single" w:color="auto" w:sz="4" w:space="0"/>
-        <w:bottom w:val="single" w:color="auto" w:sz="4" w:space="0"/>
-        <w:right w:val="single" w:color="auto" w:sz="4" w:space="0"/>
-        <w:insideH w:val="single" w:color="auto" w:sz="4" w:space="0"/>
-        <w:insideV w:val="single" w:color="auto" w:sz="4" w:space="0"/>
+        <w:top w:val="single" w:sz="4" w:space="0" w:color="auto"/>
+        <w:left w:val="single" w:sz="4" w:space="0" w:color="auto"/>
+        <w:bottom w:val="single" w:sz="4" w:space="0" w:color="auto"/>
+        <w:right w:val="single" w:sz="4" w:space="0" w:color="auto"/>
+        <w:insideH w:val="single" w:sz="4" w:space="0" w:color="auto"/>
+        <w:insideV w:val="single" w:sz="4" w:space="0" w:color="auto"/>
       </w:tblBorders>
     </w:tblPr>
   </w:style>
@@ -7345,7 +7526,7 @@
       <w:szCs w:val="22"/>
     </w:rPr>
   </w:style>
-  <w:style w:type="character" w:styleId="SubtitleChar" w:customStyle="1">
+  <w:style w:type="character" w:customStyle="1" w:styleId="SubtitleChar">
     <w:name w:val="Subtitle Char"/>
     <w:basedOn w:val="DefaultParagraphFont"/>
     <w:link w:val="Subtitle"/>
@@ -7359,14 +7540,14 @@
       <w:szCs w:val="22"/>
     </w:rPr>
   </w:style>
-  <w:style w:type="character" w:styleId="Heading2Char" w:customStyle="1">
+  <w:style w:type="character" w:customStyle="1" w:styleId="Heading2Char">
     <w:name w:val="Heading 2 Char"/>
     <w:basedOn w:val="DefaultParagraphFont"/>
     <w:link w:val="Heading2"/>
     <w:uiPriority w:val="9"/>
     <w:rsid w:val="00FC51C3"/>
     <w:rPr>
-      <w:rFonts w:asciiTheme="majorHAnsi" w:hAnsiTheme="majorHAnsi" w:eastAsiaTheme="majorEastAsia" w:cstheme="majorBidi"/>
+      <w:rFonts w:asciiTheme="majorHAnsi" w:eastAsiaTheme="majorEastAsia" w:hAnsiTheme="majorHAnsi" w:cstheme="majorBidi"/>
       <w:color w:val="2F5496" w:themeColor="accent1" w:themeShade="BF"/>
       <w:sz w:val="26"/>
       <w:szCs w:val="26"/>
@@ -7384,21 +7565,21 @@
       <w:contextualSpacing/>
     </w:pPr>
     <w:rPr>
-      <w:rFonts w:asciiTheme="majorHAnsi" w:hAnsiTheme="majorHAnsi" w:eastAsiaTheme="majorEastAsia" w:cstheme="majorBidi"/>
+      <w:rFonts w:asciiTheme="majorHAnsi" w:eastAsiaTheme="majorEastAsia" w:hAnsiTheme="majorHAnsi" w:cstheme="majorBidi"/>
       <w:spacing w:val="-10"/>
       <w:kern w:val="28"/>
       <w:sz w:val="56"/>
       <w:szCs w:val="56"/>
     </w:rPr>
   </w:style>
-  <w:style w:type="character" w:styleId="TitleChar" w:customStyle="1">
+  <w:style w:type="character" w:customStyle="1" w:styleId="TitleChar">
     <w:name w:val="Title Char"/>
     <w:basedOn w:val="DefaultParagraphFont"/>
     <w:link w:val="Title"/>
     <w:uiPriority w:val="10"/>
     <w:rsid w:val="00FC51C3"/>
     <w:rPr>
-      <w:rFonts w:asciiTheme="majorHAnsi" w:hAnsiTheme="majorHAnsi" w:eastAsiaTheme="majorEastAsia" w:cstheme="majorBidi"/>
+      <w:rFonts w:asciiTheme="majorHAnsi" w:eastAsiaTheme="majorEastAsia" w:hAnsiTheme="majorHAnsi" w:cstheme="majorBidi"/>
       <w:spacing w:val="-10"/>
       <w:kern w:val="28"/>
       <w:sz w:val="56"/>
@@ -7423,7 +7604,7 @@
       <w:contextualSpacing/>
     </w:pPr>
   </w:style>
-  <w:style w:type="numbering" w:styleId="CurrentList1" w:customStyle="1">
+  <w:style w:type="numbering" w:customStyle="1" w:styleId="CurrentList1">
     <w:name w:val="Current List1"/>
     <w:uiPriority w:val="99"/>
     <w:rsid w:val="0018409F"/>
@@ -7433,7 +7614,7 @@
       </w:numPr>
     </w:pPr>
   </w:style>
-  <w:style w:type="numbering" w:styleId="CurrentList2" w:customStyle="1">
+  <w:style w:type="numbering" w:customStyle="1" w:styleId="CurrentList2">
     <w:name w:val="Current List2"/>
     <w:uiPriority w:val="99"/>
     <w:rsid w:val="0018409F"/>
@@ -7443,7 +7624,7 @@
       </w:numPr>
     </w:pPr>
   </w:style>
-  <w:style w:type="numbering" w:styleId="CurrentList3" w:customStyle="1">
+  <w:style w:type="numbering" w:customStyle="1" w:styleId="CurrentList3">
     <w:name w:val="Current List3"/>
     <w:uiPriority w:val="99"/>
     <w:rsid w:val="00552367"/>
@@ -7453,7 +7634,7 @@
       </w:numPr>
     </w:pPr>
   </w:style>
-  <w:style w:type="numbering" w:styleId="CurrentList4" w:customStyle="1">
+  <w:style w:type="numbering" w:customStyle="1" w:styleId="CurrentList4">
     <w:name w:val="Current List4"/>
     <w:uiPriority w:val="99"/>
     <w:rsid w:val="00552367"/>
@@ -7463,7 +7644,7 @@
       </w:numPr>
     </w:pPr>
   </w:style>
-  <w:style w:type="numbering" w:styleId="CurrentList5" w:customStyle="1">
+  <w:style w:type="numbering" w:customStyle="1" w:styleId="CurrentList5">
     <w:name w:val="Current List5"/>
     <w:uiPriority w:val="99"/>
     <w:rsid w:val="00552367"/>
@@ -7473,7 +7654,7 @@
       </w:numPr>
     </w:pPr>
   </w:style>
-  <w:style w:type="numbering" w:styleId="CurrentList6" w:customStyle="1">
+  <w:style w:type="numbering" w:customStyle="1" w:styleId="CurrentList6">
     <w:name w:val="Current List6"/>
     <w:uiPriority w:val="99"/>
     <w:rsid w:val="0065003D"/>
@@ -7495,7 +7676,7 @@
       <w:u w:val="single"/>
     </w:rPr>
   </w:style>
-  <w:style w:type="numbering" w:styleId="CurrentList7" w:customStyle="1">
+  <w:style w:type="numbering" w:customStyle="1" w:styleId="CurrentList7">
     <w:name w:val="Current List7"/>
     <w:uiPriority w:val="99"/>
     <w:rsid w:val="00661D8C"/>
@@ -7505,7 +7686,7 @@
       </w:numPr>
     </w:pPr>
   </w:style>
-  <w:style w:type="numbering" w:styleId="CurrentList8" w:customStyle="1">
+  <w:style w:type="numbering" w:customStyle="1" w:styleId="CurrentList8">
     <w:name w:val="Current List8"/>
     <w:uiPriority w:val="99"/>
     <w:rsid w:val="00661D8C"/>
@@ -7515,7 +7696,7 @@
       </w:numPr>
     </w:pPr>
   </w:style>
-  <w:style w:type="numbering" w:styleId="CurrentList9" w:customStyle="1">
+  <w:style w:type="numbering" w:customStyle="1" w:styleId="CurrentList9">
     <w:name w:val="Current List9"/>
     <w:uiPriority w:val="99"/>
     <w:rsid w:val="000451AA"/>
@@ -7525,7 +7706,7 @@
       </w:numPr>
     </w:pPr>
   </w:style>
-  <w:style w:type="numbering" w:styleId="CurrentList10" w:customStyle="1">
+  <w:style w:type="numbering" w:customStyle="1" w:styleId="CurrentList10">
     <w:name w:val="Current List10"/>
     <w:uiPriority w:val="99"/>
     <w:rsid w:val="000451AA"/>
@@ -7535,7 +7716,7 @@
       </w:numPr>
     </w:pPr>
   </w:style>
-  <w:style w:type="numbering" w:styleId="CurrentList11" w:customStyle="1">
+  <w:style w:type="numbering" w:customStyle="1" w:styleId="CurrentList11">
     <w:name w:val="Current List11"/>
     <w:uiPriority w:val="99"/>
     <w:rsid w:val="000451AA"/>
@@ -7545,7 +7726,7 @@
       </w:numPr>
     </w:pPr>
   </w:style>
-  <w:style w:type="numbering" w:styleId="CurrentList12" w:customStyle="1">
+  <w:style w:type="numbering" w:customStyle="1" w:styleId="CurrentList12">
     <w:name w:val="Current List12"/>
     <w:uiPriority w:val="99"/>
     <w:rsid w:val="007362FE"/>
@@ -7555,7 +7736,7 @@
       </w:numPr>
     </w:pPr>
   </w:style>
-  <w:style w:type="numbering" w:styleId="CurrentList13" w:customStyle="1">
+  <w:style w:type="numbering" w:customStyle="1" w:styleId="CurrentList13">
     <w:name w:val="Current List13"/>
     <w:uiPriority w:val="99"/>
     <w:rsid w:val="00BD4A71"/>
@@ -7565,7 +7746,7 @@
       </w:numPr>
     </w:pPr>
   </w:style>
-  <w:style w:type="numbering" w:styleId="CurrentList14" w:customStyle="1">
+  <w:style w:type="numbering" w:customStyle="1" w:styleId="CurrentList14">
     <w:name w:val="Current List14"/>
     <w:uiPriority w:val="99"/>
     <w:rsid w:val="00FC5680"/>

</xml_diff>